<commit_message>
update History Change Table
</commit_message>
<xml_diff>
--- a/Input documents/HSI.docx
+++ b/Input documents/HSI.docx
@@ -230,6 +230,7 @@
         <w:tblStyle w:val="TableGrid"/>
         <w:tblW w:w="11152" w:type="dxa"/>
         <w:tblInd w:w="98" w:type="dxa"/>
+        <w:tblLayout w:type="fixed"/>
         <w:tblCellMar>
           <w:top w:w="60" w:type="dxa"/>
           <w:left w:w="107" w:type="dxa"/>
@@ -238,11 +239,11 @@
         <w:tblLook w:val="04A0" w:firstRow="1" w:lastRow="0" w:firstColumn="1" w:lastColumn="0" w:noHBand="0" w:noVBand="1"/>
       </w:tblPr>
       <w:tblGrid>
-        <w:gridCol w:w="1442"/>
-        <w:gridCol w:w="1749"/>
-        <w:gridCol w:w="1983"/>
-        <w:gridCol w:w="3734"/>
-        <w:gridCol w:w="2244"/>
+        <w:gridCol w:w="1157"/>
+        <w:gridCol w:w="2340"/>
+        <w:gridCol w:w="1530"/>
+        <w:gridCol w:w="4320"/>
+        <w:gridCol w:w="1805"/>
       </w:tblGrid>
       <w:tr>
         <w:trPr>
@@ -250,7 +251,7 @@
         </w:trPr>
         <w:tc>
           <w:tcPr>
-            <w:tcW w:w="1442" w:type="dxa"/>
+            <w:tcW w:w="1157" w:type="dxa"/>
             <w:tcBorders>
               <w:top w:val="single" w:sz="4" w:space="0" w:color="000000"/>
               <w:left w:val="single" w:sz="4" w:space="0" w:color="000000"/>
@@ -263,7 +264,7 @@
         </w:tc>
         <w:tc>
           <w:tcPr>
-            <w:tcW w:w="1749" w:type="dxa"/>
+            <w:tcW w:w="2340" w:type="dxa"/>
             <w:tcBorders>
               <w:top w:val="single" w:sz="4" w:space="0" w:color="000000"/>
               <w:left w:val="nil"/>
@@ -276,7 +277,7 @@
         </w:tc>
         <w:tc>
           <w:tcPr>
-            <w:tcW w:w="5717" w:type="dxa"/>
+            <w:tcW w:w="5850" w:type="dxa"/>
             <w:gridSpan w:val="2"/>
             <w:tcBorders>
               <w:top w:val="single" w:sz="4" w:space="0" w:color="000000"/>
@@ -301,7 +302,7 @@
         </w:tc>
         <w:tc>
           <w:tcPr>
-            <w:tcW w:w="2244" w:type="dxa"/>
+            <w:tcW w:w="1805" w:type="dxa"/>
             <w:tcBorders>
               <w:top w:val="single" w:sz="4" w:space="0" w:color="000000"/>
               <w:left w:val="nil"/>
@@ -319,7 +320,7 @@
         </w:trPr>
         <w:tc>
           <w:tcPr>
-            <w:tcW w:w="1442" w:type="dxa"/>
+            <w:tcW w:w="1157" w:type="dxa"/>
             <w:tcBorders>
               <w:top w:val="single" w:sz="4" w:space="0" w:color="000000"/>
               <w:left w:val="single" w:sz="4" w:space="0" w:color="000000"/>
@@ -343,7 +344,7 @@
         </w:tc>
         <w:tc>
           <w:tcPr>
-            <w:tcW w:w="1749" w:type="dxa"/>
+            <w:tcW w:w="2340" w:type="dxa"/>
             <w:tcBorders>
               <w:top w:val="single" w:sz="4" w:space="0" w:color="000000"/>
               <w:left w:val="single" w:sz="4" w:space="0" w:color="000000"/>
@@ -364,7 +365,7 @@
         </w:tc>
         <w:tc>
           <w:tcPr>
-            <w:tcW w:w="1983" w:type="dxa"/>
+            <w:tcW w:w="1530" w:type="dxa"/>
             <w:tcBorders>
               <w:top w:val="single" w:sz="4" w:space="0" w:color="000000"/>
               <w:left w:val="single" w:sz="4" w:space="0" w:color="000000"/>
@@ -388,7 +389,7 @@
         </w:tc>
         <w:tc>
           <w:tcPr>
-            <w:tcW w:w="3734" w:type="dxa"/>
+            <w:tcW w:w="4320" w:type="dxa"/>
             <w:tcBorders>
               <w:top w:val="single" w:sz="4" w:space="0" w:color="000000"/>
               <w:left w:val="single" w:sz="4" w:space="0" w:color="000000"/>
@@ -412,7 +413,7 @@
         </w:tc>
         <w:tc>
           <w:tcPr>
-            <w:tcW w:w="2244" w:type="dxa"/>
+            <w:tcW w:w="1805" w:type="dxa"/>
             <w:tcBorders>
               <w:top w:val="single" w:sz="4" w:space="0" w:color="000000"/>
               <w:left w:val="single" w:sz="4" w:space="0" w:color="000000"/>
@@ -441,7 +442,7 @@
         </w:trPr>
         <w:tc>
           <w:tcPr>
-            <w:tcW w:w="1442" w:type="dxa"/>
+            <w:tcW w:w="1157" w:type="dxa"/>
             <w:tcBorders>
               <w:top w:val="single" w:sz="4" w:space="0" w:color="000000"/>
               <w:left w:val="single" w:sz="4" w:space="0" w:color="000000"/>
@@ -470,7 +471,7 @@
         </w:tc>
         <w:tc>
           <w:tcPr>
-            <w:tcW w:w="1749" w:type="dxa"/>
+            <w:tcW w:w="2340" w:type="dxa"/>
             <w:tcBorders>
               <w:top w:val="single" w:sz="4" w:space="0" w:color="000000"/>
               <w:left w:val="single" w:sz="4" w:space="0" w:color="000000"/>
@@ -511,7 +512,7 @@
         </w:tc>
         <w:tc>
           <w:tcPr>
-            <w:tcW w:w="1983" w:type="dxa"/>
+            <w:tcW w:w="1530" w:type="dxa"/>
             <w:tcBorders>
               <w:top w:val="single" w:sz="4" w:space="0" w:color="000000"/>
               <w:left w:val="single" w:sz="4" w:space="0" w:color="000000"/>
@@ -533,7 +534,7 @@
         </w:tc>
         <w:tc>
           <w:tcPr>
-            <w:tcW w:w="3734" w:type="dxa"/>
+            <w:tcW w:w="4320" w:type="dxa"/>
             <w:tcBorders>
               <w:top w:val="single" w:sz="4" w:space="0" w:color="000000"/>
               <w:left w:val="single" w:sz="4" w:space="0" w:color="000000"/>
@@ -543,7 +544,11 @@
           </w:tcPr>
           <w:p>
             <w:pPr>
-              <w:ind w:left="4"/>
+              <w:pStyle w:val="ListParagraph"/>
+              <w:numPr>
+                <w:ilvl w:val="0"/>
+                <w:numId w:val="4"/>
+              </w:numPr>
             </w:pPr>
             <w:r>
               <w:rPr>
@@ -555,7 +560,7 @@
         </w:tc>
         <w:tc>
           <w:tcPr>
-            <w:tcW w:w="2244" w:type="dxa"/>
+            <w:tcW w:w="1805" w:type="dxa"/>
             <w:tcBorders>
               <w:top w:val="single" w:sz="4" w:space="0" w:color="000000"/>
               <w:left w:val="single" w:sz="4" w:space="0" w:color="000000"/>
@@ -582,7 +587,7 @@
         </w:trPr>
         <w:tc>
           <w:tcPr>
-            <w:tcW w:w="1442" w:type="dxa"/>
+            <w:tcW w:w="1157" w:type="dxa"/>
             <w:tcBorders>
               <w:top w:val="single" w:sz="4" w:space="0" w:color="000000"/>
               <w:left w:val="single" w:sz="4" w:space="0" w:color="000000"/>
@@ -604,7 +609,7 @@
         </w:tc>
         <w:tc>
           <w:tcPr>
-            <w:tcW w:w="1749" w:type="dxa"/>
+            <w:tcW w:w="2340" w:type="dxa"/>
             <w:tcBorders>
               <w:top w:val="single" w:sz="4" w:space="0" w:color="000000"/>
               <w:left w:val="single" w:sz="4" w:space="0" w:color="000000"/>
@@ -645,7 +650,26 @@
         </w:tc>
         <w:tc>
           <w:tcPr>
-            <w:tcW w:w="1983" w:type="dxa"/>
+            <w:tcW w:w="1530" w:type="dxa"/>
+            <w:tcBorders>
+              <w:top w:val="single" w:sz="4" w:space="0" w:color="000000"/>
+              <w:left w:val="single" w:sz="4" w:space="0" w:color="000000"/>
+              <w:bottom w:val="single" w:sz="4" w:space="0" w:color="000000"/>
+              <w:right w:val="single" w:sz="4" w:space="0" w:color="000000"/>
+            </w:tcBorders>
+          </w:tcPr>
+          <w:p>
+            <w:r>
+              <w:rPr>
+                <w:sz w:val="28"/>
+              </w:rPr>
+              <w:t xml:space="preserve">30/1/2020 </w:t>
+            </w:r>
+          </w:p>
+        </w:tc>
+        <w:tc>
+          <w:tcPr>
+            <w:tcW w:w="4320" w:type="dxa"/>
             <w:tcBorders>
               <w:top w:val="single" w:sz="4" w:space="0" w:color="000000"/>
               <w:left w:val="single" w:sz="4" w:space="0" w:color="000000"/>
@@ -655,67 +679,111 @@
           </w:tcPr>
           <w:p>
             <w:pPr>
-              <w:ind w:left="4"/>
+              <w:pStyle w:val="ListParagraph"/>
+              <w:numPr>
+                <w:ilvl w:val="0"/>
+                <w:numId w:val="3"/>
+              </w:numPr>
+              <w:spacing w:after="89" w:line="241" w:lineRule="auto"/>
+              <w:rPr>
+                <w:rFonts w:cstheme="minorHAnsi"/>
+                <w:sz w:val="28"/>
+                <w:szCs w:val="28"/>
+              </w:rPr>
             </w:pPr>
             <w:r>
               <w:rPr>
-                <w:sz w:val="28"/>
-              </w:rPr>
-              <w:t xml:space="preserve">30/1/2020 </w:t>
-            </w:r>
-          </w:p>
-        </w:tc>
-        <w:tc>
-          <w:tcPr>
-            <w:tcW w:w="3734" w:type="dxa"/>
-            <w:tcBorders>
-              <w:top w:val="single" w:sz="4" w:space="0" w:color="000000"/>
-              <w:left w:val="single" w:sz="4" w:space="0" w:color="000000"/>
-              <w:bottom w:val="single" w:sz="4" w:space="0" w:color="000000"/>
-              <w:right w:val="single" w:sz="4" w:space="0" w:color="000000"/>
-            </w:tcBorders>
-          </w:tcPr>
+                <w:rFonts w:cstheme="minorHAnsi"/>
+                <w:sz w:val="28"/>
+                <w:szCs w:val="28"/>
+              </w:rPr>
+              <w:t xml:space="preserve">Change in Requirement`s </w:t>
+            </w:r>
+            <w:r>
+              <w:rPr>
+                <w:rFonts w:cstheme="minorHAnsi"/>
+                <w:sz w:val="28"/>
+                <w:szCs w:val="28"/>
+              </w:rPr>
+              <w:t xml:space="preserve">      </w:t>
+            </w:r>
+            <w:r>
+              <w:rPr>
+                <w:rFonts w:cstheme="minorHAnsi"/>
+                <w:sz w:val="28"/>
+                <w:szCs w:val="28"/>
+              </w:rPr>
+              <w:t xml:space="preserve">names. </w:t>
+            </w:r>
+          </w:p>
           <w:p>
             <w:pPr>
-              <w:spacing w:after="89" w:line="241" w:lineRule="auto"/>
-              <w:ind w:left="4"/>
+              <w:pStyle w:val="ListParagraph"/>
+              <w:numPr>
+                <w:ilvl w:val="0"/>
+                <w:numId w:val="3"/>
+              </w:numPr>
+              <w:ind w:right="61"/>
+              <w:jc w:val="both"/>
+              <w:rPr>
+                <w:rFonts w:cstheme="minorHAnsi"/>
+                <w:sz w:val="28"/>
+                <w:szCs w:val="28"/>
+              </w:rPr>
             </w:pPr>
             <w:r>
               <w:rPr>
-                <w:sz w:val="28"/>
-              </w:rPr>
-              <w:t xml:space="preserve">-Change in Requirement`s names. </w:t>
-            </w:r>
-          </w:p>
-          <w:p>
-            <w:pPr>
-              <w:ind w:left="4" w:right="61"/>
-              <w:jc w:val="both"/>
-            </w:pPr>
-            <w:r>
-              <w:rPr>
-                <w:sz w:val="28"/>
-              </w:rPr>
-              <w:t xml:space="preserve">-Change in </w:t>
-            </w:r>
-            <w:r>
-              <w:rPr>
-                <w:rFonts w:ascii="Times New Roman" w:eastAsia="Times New Roman" w:hAnsi="Times New Roman" w:cs="Times New Roman"/>
-                <w:sz w:val="32"/>
+                <w:rFonts w:cstheme="minorHAnsi"/>
+                <w:sz w:val="28"/>
+                <w:szCs w:val="28"/>
+              </w:rPr>
+              <w:t xml:space="preserve">Change in </w:t>
+            </w:r>
+            <w:r>
+              <w:rPr>
+                <w:rFonts w:eastAsia="Times New Roman" w:cstheme="minorHAnsi"/>
+                <w:sz w:val="28"/>
+                <w:szCs w:val="28"/>
               </w:rPr>
               <w:t xml:space="preserve">system </w:t>
             </w:r>
             <w:r>
               <w:rPr>
-                <w:sz w:val="28"/>
-              </w:rPr>
-              <w:t xml:space="preserve">hardware block diagram adding external switch for powering LCD on and off.  </w:t>
-            </w:r>
-          </w:p>
-        </w:tc>
-        <w:tc>
-          <w:tcPr>
-            <w:tcW w:w="2244" w:type="dxa"/>
+                <w:rFonts w:cstheme="minorHAnsi"/>
+                <w:sz w:val="28"/>
+                <w:szCs w:val="28"/>
+              </w:rPr>
+              <w:t xml:space="preserve">hardware block </w:t>
+            </w:r>
+            <w:r>
+              <w:rPr>
+                <w:rFonts w:cstheme="minorHAnsi"/>
+                <w:sz w:val="28"/>
+                <w:szCs w:val="28"/>
+              </w:rPr>
+              <w:t>diagram</w:t>
+            </w:r>
+            <w:r>
+              <w:rPr>
+                <w:rFonts w:cstheme="minorHAnsi"/>
+                <w:sz w:val="28"/>
+                <w:szCs w:val="28"/>
+              </w:rPr>
+              <w:t xml:space="preserve"> </w:t>
+            </w:r>
+            <w:r>
+              <w:rPr>
+                <w:rFonts w:cstheme="minorHAnsi"/>
+                <w:sz w:val="28"/>
+                <w:szCs w:val="28"/>
+              </w:rPr>
+              <w:t xml:space="preserve">adding external switch for powering LCD on and off.  </w:t>
+            </w:r>
+          </w:p>
+        </w:tc>
+        <w:tc>
+          <w:tcPr>
+            <w:tcW w:w="1805" w:type="dxa"/>
             <w:tcBorders>
               <w:top w:val="single" w:sz="4" w:space="0" w:color="000000"/>
               <w:left w:val="single" w:sz="4" w:space="0" w:color="000000"/>
@@ -742,7 +810,7 @@
         </w:trPr>
         <w:tc>
           <w:tcPr>
-            <w:tcW w:w="1442" w:type="dxa"/>
+            <w:tcW w:w="1157" w:type="dxa"/>
             <w:tcBorders>
               <w:top w:val="single" w:sz="4" w:space="0" w:color="000000"/>
               <w:left w:val="single" w:sz="4" w:space="0" w:color="000000"/>
@@ -752,19 +820,17 @@
           </w:tcPr>
           <w:p>
             <w:pPr>
-              <w:ind w:left="2"/>
+              <w:pStyle w:val="ListParagraph"/>
+              <w:numPr>
+                <w:ilvl w:val="1"/>
+                <w:numId w:val="8"/>
+              </w:numPr>
             </w:pPr>
-            <w:r>
-              <w:rPr>
-                <w:sz w:val="28"/>
-              </w:rPr>
-              <w:t xml:space="preserve">1.2 </w:t>
-            </w:r>
-          </w:p>
-        </w:tc>
-        <w:tc>
-          <w:tcPr>
-            <w:tcW w:w="1749" w:type="dxa"/>
+          </w:p>
+        </w:tc>
+        <w:tc>
+          <w:tcPr>
+            <w:tcW w:w="2340" w:type="dxa"/>
             <w:tcBorders>
               <w:top w:val="single" w:sz="4" w:space="0" w:color="000000"/>
               <w:left w:val="single" w:sz="4" w:space="0" w:color="000000"/>
@@ -801,11 +867,38 @@
               </w:rPr>
               <w:t xml:space="preserve"> </w:t>
             </w:r>
-          </w:p>
-        </w:tc>
-        <w:tc>
-          <w:tcPr>
-            <w:tcW w:w="1983" w:type="dxa"/>
+            <w:bookmarkStart w:id="0" w:name="_GoBack"/>
+            <w:bookmarkEnd w:id="0"/>
+          </w:p>
+        </w:tc>
+        <w:tc>
+          <w:tcPr>
+            <w:tcW w:w="1530" w:type="dxa"/>
+            <w:tcBorders>
+              <w:top w:val="single" w:sz="4" w:space="0" w:color="000000"/>
+              <w:left w:val="single" w:sz="4" w:space="0" w:color="000000"/>
+              <w:bottom w:val="single" w:sz="4" w:space="0" w:color="000000"/>
+              <w:right w:val="single" w:sz="4" w:space="0" w:color="000000"/>
+            </w:tcBorders>
+          </w:tcPr>
+          <w:p>
+            <w:r>
+              <w:rPr>
+                <w:sz w:val="28"/>
+              </w:rPr>
+              <w:t>7</w:t>
+            </w:r>
+            <w:r>
+              <w:rPr>
+                <w:sz w:val="28"/>
+              </w:rPr>
+              <w:t xml:space="preserve">/2/2020 </w:t>
+            </w:r>
+          </w:p>
+        </w:tc>
+        <w:tc>
+          <w:tcPr>
+            <w:tcW w:w="4320" w:type="dxa"/>
             <w:tcBorders>
               <w:top w:val="single" w:sz="4" w:space="0" w:color="000000"/>
               <w:left w:val="single" w:sz="4" w:space="0" w:color="000000"/>
@@ -815,29 +908,47 @@
           </w:tcPr>
           <w:p>
             <w:pPr>
-              <w:ind w:left="4"/>
+              <w:pStyle w:val="ListParagraph"/>
+              <w:numPr>
+                <w:ilvl w:val="0"/>
+                <w:numId w:val="2"/>
+              </w:numPr>
+              <w:rPr>
+                <w:sz w:val="28"/>
+              </w:rPr>
             </w:pPr>
             <w:r>
               <w:rPr>
                 <w:sz w:val="28"/>
               </w:rPr>
-              <w:t xml:space="preserve">1/2/2020 </w:t>
-            </w:r>
-          </w:p>
-        </w:tc>
-        <w:tc>
-          <w:tcPr>
-            <w:tcW w:w="3734" w:type="dxa"/>
-            <w:tcBorders>
-              <w:top w:val="single" w:sz="4" w:space="0" w:color="000000"/>
-              <w:left w:val="single" w:sz="4" w:space="0" w:color="000000"/>
-              <w:bottom w:val="single" w:sz="4" w:space="0" w:color="000000"/>
-              <w:right w:val="single" w:sz="4" w:space="0" w:color="000000"/>
-            </w:tcBorders>
-          </w:tcPr>
+              <w:t xml:space="preserve">Adding a tactile switch in pin configurations and </w:t>
+            </w:r>
+            <w:r>
+              <w:rPr>
+                <w:sz w:val="28"/>
+              </w:rPr>
+              <w:t>hardware description</w:t>
+            </w:r>
+            <w:r>
+              <w:rPr>
+                <w:sz w:val="28"/>
+              </w:rPr>
+              <w:t xml:space="preserve"> tables</w:t>
+            </w:r>
+            <w:r>
+              <w:rPr>
+                <w:sz w:val="28"/>
+              </w:rPr>
+              <w:t>.</w:t>
+            </w:r>
+          </w:p>
           <w:p>
             <w:pPr>
-              <w:ind w:left="4"/>
+              <w:pStyle w:val="ListParagraph"/>
+              <w:numPr>
+                <w:ilvl w:val="0"/>
+                <w:numId w:val="2"/>
+              </w:numPr>
               <w:rPr>
                 <w:sz w:val="28"/>
               </w:rPr>
@@ -846,18 +957,37 @@
               <w:rPr>
                 <w:sz w:val="28"/>
               </w:rPr>
-              <w:t xml:space="preserve">Adding a tactile switch in pin configurations and hardware description tables </w:t>
+              <w:t>Changes in styling format.</w:t>
             </w:r>
           </w:p>
           <w:p>
             <w:pPr>
-              <w:ind w:left="4"/>
+              <w:pStyle w:val="ListParagraph"/>
+              <w:numPr>
+                <w:ilvl w:val="0"/>
+                <w:numId w:val="2"/>
+              </w:numPr>
+              <w:rPr>
+                <w:sz w:val="28"/>
+              </w:rPr>
             </w:pPr>
-          </w:p>
-        </w:tc>
-        <w:tc>
-          <w:tcPr>
-            <w:tcW w:w="2244" w:type="dxa"/>
+            <w:r>
+              <w:rPr>
+                <w:sz w:val="28"/>
+              </w:rPr>
+              <w:t>Change the document status from “Draft” to “Proposed”</w:t>
+            </w:r>
+            <w:r>
+              <w:rPr>
+                <w:sz w:val="28"/>
+              </w:rPr>
+              <w:t>.</w:t>
+            </w:r>
+          </w:p>
+        </w:tc>
+        <w:tc>
+          <w:tcPr>
+            <w:tcW w:w="1805" w:type="dxa"/>
             <w:tcBorders>
               <w:top w:val="single" w:sz="4" w:space="0" w:color="000000"/>
               <w:left w:val="single" w:sz="4" w:space="0" w:color="000000"/>
@@ -892,6 +1022,12 @@
     </w:p>
     <w:sdt>
       <w:sdtPr>
+        <w:rPr>
+          <w:rFonts w:ascii="Calibri" w:eastAsia="Calibri" w:hAnsi="Calibri" w:cs="Calibri"/>
+          <w:color w:val="000000"/>
+          <w:sz w:val="22"/>
+          <w:szCs w:val="22"/>
+        </w:rPr>
         <w:id w:val="-770779603"/>
         <w:docPartObj>
           <w:docPartGallery w:val="Table of Contents"/>
@@ -900,13 +1036,9 @@
       </w:sdtPr>
       <w:sdtEndPr>
         <w:rPr>
-          <w:rFonts w:ascii="Calibri" w:eastAsia="Calibri" w:hAnsi="Calibri" w:cs="Calibri"/>
           <w:b/>
           <w:bCs/>
           <w:noProof/>
-          <w:color w:val="000000"/>
-          <w:sz w:val="22"/>
-          <w:szCs w:val="22"/>
         </w:rPr>
       </w:sdtEndPr>
       <w:sdtContent>
@@ -945,35 +1077,7 @@
                 <w:rStyle w:val="Hyperlink"/>
                 <w:noProof/>
               </w:rPr>
-              <w:t>1- Hardw</w:t>
-            </w:r>
-            <w:r>
-              <w:rPr>
-                <w:rStyle w:val="Hyperlink"/>
-                <w:noProof/>
-              </w:rPr>
-              <w:t>a</w:t>
-            </w:r>
-            <w:r>
-              <w:rPr>
-                <w:rStyle w:val="Hyperlink"/>
-                <w:noProof/>
-              </w:rPr>
-              <w:t>re Descrip</w:t>
-            </w:r>
-            <w:r>
-              <w:rPr>
-                <w:rStyle w:val="Hyperlink"/>
-                <w:noProof/>
-              </w:rPr>
-              <w:t>t</w:t>
-            </w:r>
-            <w:r>
-              <w:rPr>
-                <w:rStyle w:val="Hyperlink"/>
-                <w:noProof/>
-              </w:rPr>
-              <w:t>ion</w:t>
+              <w:t>1- Hardware Description</w:t>
             </w:r>
             <w:r>
               <w:rPr>
@@ -1259,21 +1363,7 @@
             <w:rStyle w:val="Hyperlink"/>
             <w:noProof/>
           </w:rPr>
-          <w:t>Figure 1 System hard</w:t>
-        </w:r>
-        <w:r>
-          <w:rPr>
-            <w:rStyle w:val="Hyperlink"/>
-            <w:noProof/>
-          </w:rPr>
-          <w:t>w</w:t>
-        </w:r>
-        <w:r>
-          <w:rPr>
-            <w:rStyle w:val="Hyperlink"/>
-            <w:noProof/>
-          </w:rPr>
-          <w:t>are block diagram</w:t>
+          <w:t>Figure 1 System hardware block diagram</w:t>
         </w:r>
         <w:r>
           <w:rPr>
@@ -1701,16 +1791,14 @@
         <w:pStyle w:val="Heading1"/>
         <w:ind w:left="87"/>
       </w:pPr>
-      <w:bookmarkStart w:id="0" w:name="_Toc31759417"/>
-      <w:bookmarkStart w:id="1" w:name="_Toc31887935"/>
-      <w:bookmarkStart w:id="2" w:name="_GoBack"/>
-      <w:bookmarkEnd w:id="2"/>
+      <w:bookmarkStart w:id="1" w:name="_Toc31759417"/>
+      <w:bookmarkStart w:id="2" w:name="_Toc31887935"/>
       <w:r>
         <w:lastRenderedPageBreak/>
         <w:t>1- Hardware Description</w:t>
       </w:r>
-      <w:bookmarkEnd w:id="0"/>
       <w:bookmarkEnd w:id="1"/>
+      <w:bookmarkEnd w:id="2"/>
       <w:r>
         <w:t xml:space="preserve"> </w:t>
       </w:r>
@@ -2250,7 +2338,7 @@
                     <pic:cNvPicPr/>
                   </pic:nvPicPr>
                   <pic:blipFill>
-                    <a:blip r:embed="rId7"/>
+                    <a:blip r:embed="rId8"/>
                     <a:stretch>
                       <a:fillRect/>
                     </a:stretch>
@@ -2292,27 +2380,14 @@
       <w:r>
         <w:t xml:space="preserve">Figure </w:t>
       </w:r>
-      <w:r>
-        <w:fldChar w:fldCharType="begin"/>
-      </w:r>
-      <w:r>
-        <w:instrText xml:space="preserve"> SEQ Figure \* ARABIC </w:instrText>
-      </w:r>
-      <w:r>
-        <w:fldChar w:fldCharType="separate"/>
-      </w:r>
-      <w:r>
-        <w:rPr>
-          <w:noProof/>
-        </w:rPr>
-        <w:t>1</w:t>
-      </w:r>
-      <w:r>
-        <w:rPr>
-          <w:noProof/>
-        </w:rPr>
-        <w:fldChar w:fldCharType="end"/>
-      </w:r>
+      <w:fldSimple w:instr=" SEQ Figure \* ARABIC ">
+        <w:r>
+          <w:rPr>
+            <w:noProof/>
+          </w:rPr>
+          <w:t>1</w:t>
+        </w:r>
+      </w:fldSimple>
       <w:r>
         <w:t xml:space="preserve"> </w:t>
       </w:r>
@@ -3232,8 +3307,8 @@
       </w:r>
     </w:p>
     <w:sectPr>
-      <w:headerReference w:type="default" r:id="rId8"/>
-      <w:footerReference w:type="default" r:id="rId9"/>
+      <w:headerReference w:type="default" r:id="rId9"/>
+      <w:footerReference w:type="default" r:id="rId10"/>
       <w:pgSz w:w="12240" w:h="15840"/>
       <w:pgMar w:top="1262" w:right="396" w:bottom="1612" w:left="538" w:header="720" w:footer="720" w:gutter="0"/>
       <w:cols w:space="720"/>
@@ -3301,7 +3376,7 @@
           <w:rPr>
             <w:noProof/>
           </w:rPr>
-          <w:t>2</w:t>
+          <w:t>8</w:t>
         </w:r>
         <w:r>
           <w:rPr>
@@ -3443,6 +3518,955 @@
     </w:pPr>
   </w:p>
 </w:hdr>
+</file>
+
+<file path=word/numbering.xml><?xml version="1.0" encoding="utf-8"?>
+<w:numbering xmlns:wpc="http://schemas.microsoft.com/office/word/2010/wordprocessingCanvas" xmlns:cx="http://schemas.microsoft.com/office/drawing/2014/chartex" xmlns:mc="http://schemas.openxmlformats.org/markup-compatibility/2006" xmlns:o="urn:schemas-microsoft-com:office:office" xmlns:r="http://schemas.openxmlformats.org/officeDocument/2006/relationships" xmlns:m="http://schemas.openxmlformats.org/officeDocument/2006/math" xmlns:v="urn:schemas-microsoft-com:vml" xmlns:wp14="http://schemas.microsoft.com/office/word/2010/wordprocessingDrawing" xmlns:wp="http://schemas.openxmlformats.org/drawingml/2006/wordprocessingDrawing" xmlns:w10="urn:schemas-microsoft-com:office:word" xmlns:w="http://schemas.openxmlformats.org/wordprocessingml/2006/main" xmlns:w14="http://schemas.microsoft.com/office/word/2010/wordml" xmlns:w15="http://schemas.microsoft.com/office/word/2012/wordml" xmlns:w16se="http://schemas.microsoft.com/office/word/2015/wordml/symex" xmlns:wpg="http://schemas.microsoft.com/office/word/2010/wordprocessingGroup" xmlns:wpi="http://schemas.microsoft.com/office/word/2010/wordprocessingInk" xmlns:wne="http://schemas.microsoft.com/office/word/2006/wordml" xmlns:wps="http://schemas.microsoft.com/office/word/2010/wordprocessingShape" mc:Ignorable="w14 w15 w16se wp14">
+  <w:abstractNum w:abstractNumId="0" w15:restartNumberingAfterBreak="0">
+    <w:nsid w:val="14B51645"/>
+    <w:multiLevelType w:val="hybridMultilevel"/>
+    <w:tmpl w:val="0984603A"/>
+    <w:lvl w:ilvl="0" w:tplc="5C386C3E">
+      <w:start w:val="1"/>
+      <w:numFmt w:val="bullet"/>
+      <w:lvlText w:val="-"/>
+      <w:lvlJc w:val="left"/>
+      <w:pPr>
+        <w:ind w:left="724" w:hanging="360"/>
+      </w:pPr>
+      <w:rPr>
+        <w:rFonts w:ascii="Calibri" w:eastAsiaTheme="minorHAnsi" w:hAnsi="Calibri" w:cs="Calibri" w:hint="default"/>
+        <w:sz w:val="28"/>
+      </w:rPr>
+    </w:lvl>
+    <w:lvl w:ilvl="1" w:tplc="04090003" w:tentative="1">
+      <w:start w:val="1"/>
+      <w:numFmt w:val="bullet"/>
+      <w:lvlText w:val="o"/>
+      <w:lvlJc w:val="left"/>
+      <w:pPr>
+        <w:ind w:left="1444" w:hanging="360"/>
+      </w:pPr>
+      <w:rPr>
+        <w:rFonts w:ascii="Courier New" w:hAnsi="Courier New" w:cs="Courier New" w:hint="default"/>
+      </w:rPr>
+    </w:lvl>
+    <w:lvl w:ilvl="2" w:tplc="04090005" w:tentative="1">
+      <w:start w:val="1"/>
+      <w:numFmt w:val="bullet"/>
+      <w:lvlText w:val=""/>
+      <w:lvlJc w:val="left"/>
+      <w:pPr>
+        <w:ind w:left="2164" w:hanging="360"/>
+      </w:pPr>
+      <w:rPr>
+        <w:rFonts w:ascii="Wingdings" w:hAnsi="Wingdings" w:hint="default"/>
+      </w:rPr>
+    </w:lvl>
+    <w:lvl w:ilvl="3" w:tplc="04090001" w:tentative="1">
+      <w:start w:val="1"/>
+      <w:numFmt w:val="bullet"/>
+      <w:lvlText w:val=""/>
+      <w:lvlJc w:val="left"/>
+      <w:pPr>
+        <w:ind w:left="2884" w:hanging="360"/>
+      </w:pPr>
+      <w:rPr>
+        <w:rFonts w:ascii="Symbol" w:hAnsi="Symbol" w:hint="default"/>
+      </w:rPr>
+    </w:lvl>
+    <w:lvl w:ilvl="4" w:tplc="04090003" w:tentative="1">
+      <w:start w:val="1"/>
+      <w:numFmt w:val="bullet"/>
+      <w:lvlText w:val="o"/>
+      <w:lvlJc w:val="left"/>
+      <w:pPr>
+        <w:ind w:left="3604" w:hanging="360"/>
+      </w:pPr>
+      <w:rPr>
+        <w:rFonts w:ascii="Courier New" w:hAnsi="Courier New" w:cs="Courier New" w:hint="default"/>
+      </w:rPr>
+    </w:lvl>
+    <w:lvl w:ilvl="5" w:tplc="04090005" w:tentative="1">
+      <w:start w:val="1"/>
+      <w:numFmt w:val="bullet"/>
+      <w:lvlText w:val=""/>
+      <w:lvlJc w:val="left"/>
+      <w:pPr>
+        <w:ind w:left="4324" w:hanging="360"/>
+      </w:pPr>
+      <w:rPr>
+        <w:rFonts w:ascii="Wingdings" w:hAnsi="Wingdings" w:hint="default"/>
+      </w:rPr>
+    </w:lvl>
+    <w:lvl w:ilvl="6" w:tplc="04090001" w:tentative="1">
+      <w:start w:val="1"/>
+      <w:numFmt w:val="bullet"/>
+      <w:lvlText w:val=""/>
+      <w:lvlJc w:val="left"/>
+      <w:pPr>
+        <w:ind w:left="5044" w:hanging="360"/>
+      </w:pPr>
+      <w:rPr>
+        <w:rFonts w:ascii="Symbol" w:hAnsi="Symbol" w:hint="default"/>
+      </w:rPr>
+    </w:lvl>
+    <w:lvl w:ilvl="7" w:tplc="04090003" w:tentative="1">
+      <w:start w:val="1"/>
+      <w:numFmt w:val="bullet"/>
+      <w:lvlText w:val="o"/>
+      <w:lvlJc w:val="left"/>
+      <w:pPr>
+        <w:ind w:left="5764" w:hanging="360"/>
+      </w:pPr>
+      <w:rPr>
+        <w:rFonts w:ascii="Courier New" w:hAnsi="Courier New" w:cs="Courier New" w:hint="default"/>
+      </w:rPr>
+    </w:lvl>
+    <w:lvl w:ilvl="8" w:tplc="04090005" w:tentative="1">
+      <w:start w:val="1"/>
+      <w:numFmt w:val="bullet"/>
+      <w:lvlText w:val=""/>
+      <w:lvlJc w:val="left"/>
+      <w:pPr>
+        <w:ind w:left="6484" w:hanging="360"/>
+      </w:pPr>
+      <w:rPr>
+        <w:rFonts w:ascii="Wingdings" w:hAnsi="Wingdings" w:hint="default"/>
+      </w:rPr>
+    </w:lvl>
+  </w:abstractNum>
+  <w:abstractNum w:abstractNumId="1" w15:restartNumberingAfterBreak="0">
+    <w:nsid w:val="1B3500F5"/>
+    <w:multiLevelType w:val="hybridMultilevel"/>
+    <w:tmpl w:val="DECCEE9A"/>
+    <w:lvl w:ilvl="0" w:tplc="5C386C3E">
+      <w:start w:val="1"/>
+      <w:numFmt w:val="bullet"/>
+      <w:lvlText w:val="-"/>
+      <w:lvlJc w:val="left"/>
+      <w:pPr>
+        <w:ind w:left="720" w:hanging="360"/>
+      </w:pPr>
+      <w:rPr>
+        <w:rFonts w:ascii="Calibri" w:eastAsiaTheme="minorHAnsi" w:hAnsi="Calibri" w:cs="Calibri" w:hint="default"/>
+        <w:sz w:val="28"/>
+      </w:rPr>
+    </w:lvl>
+    <w:lvl w:ilvl="1" w:tplc="04090003" w:tentative="1">
+      <w:start w:val="1"/>
+      <w:numFmt w:val="bullet"/>
+      <w:lvlText w:val="o"/>
+      <w:lvlJc w:val="left"/>
+      <w:pPr>
+        <w:ind w:left="1440" w:hanging="360"/>
+      </w:pPr>
+      <w:rPr>
+        <w:rFonts w:ascii="Courier New" w:hAnsi="Courier New" w:cs="Courier New" w:hint="default"/>
+      </w:rPr>
+    </w:lvl>
+    <w:lvl w:ilvl="2" w:tplc="04090005" w:tentative="1">
+      <w:start w:val="1"/>
+      <w:numFmt w:val="bullet"/>
+      <w:lvlText w:val=""/>
+      <w:lvlJc w:val="left"/>
+      <w:pPr>
+        <w:ind w:left="2160" w:hanging="360"/>
+      </w:pPr>
+      <w:rPr>
+        <w:rFonts w:ascii="Wingdings" w:hAnsi="Wingdings" w:hint="default"/>
+      </w:rPr>
+    </w:lvl>
+    <w:lvl w:ilvl="3" w:tplc="04090001" w:tentative="1">
+      <w:start w:val="1"/>
+      <w:numFmt w:val="bullet"/>
+      <w:lvlText w:val=""/>
+      <w:lvlJc w:val="left"/>
+      <w:pPr>
+        <w:ind w:left="2880" w:hanging="360"/>
+      </w:pPr>
+      <w:rPr>
+        <w:rFonts w:ascii="Symbol" w:hAnsi="Symbol" w:hint="default"/>
+      </w:rPr>
+    </w:lvl>
+    <w:lvl w:ilvl="4" w:tplc="04090003" w:tentative="1">
+      <w:start w:val="1"/>
+      <w:numFmt w:val="bullet"/>
+      <w:lvlText w:val="o"/>
+      <w:lvlJc w:val="left"/>
+      <w:pPr>
+        <w:ind w:left="3600" w:hanging="360"/>
+      </w:pPr>
+      <w:rPr>
+        <w:rFonts w:ascii="Courier New" w:hAnsi="Courier New" w:cs="Courier New" w:hint="default"/>
+      </w:rPr>
+    </w:lvl>
+    <w:lvl w:ilvl="5" w:tplc="04090005" w:tentative="1">
+      <w:start w:val="1"/>
+      <w:numFmt w:val="bullet"/>
+      <w:lvlText w:val=""/>
+      <w:lvlJc w:val="left"/>
+      <w:pPr>
+        <w:ind w:left="4320" w:hanging="360"/>
+      </w:pPr>
+      <w:rPr>
+        <w:rFonts w:ascii="Wingdings" w:hAnsi="Wingdings" w:hint="default"/>
+      </w:rPr>
+    </w:lvl>
+    <w:lvl w:ilvl="6" w:tplc="04090001" w:tentative="1">
+      <w:start w:val="1"/>
+      <w:numFmt w:val="bullet"/>
+      <w:lvlText w:val=""/>
+      <w:lvlJc w:val="left"/>
+      <w:pPr>
+        <w:ind w:left="5040" w:hanging="360"/>
+      </w:pPr>
+      <w:rPr>
+        <w:rFonts w:ascii="Symbol" w:hAnsi="Symbol" w:hint="default"/>
+      </w:rPr>
+    </w:lvl>
+    <w:lvl w:ilvl="7" w:tplc="04090003" w:tentative="1">
+      <w:start w:val="1"/>
+      <w:numFmt w:val="bullet"/>
+      <w:lvlText w:val="o"/>
+      <w:lvlJc w:val="left"/>
+      <w:pPr>
+        <w:ind w:left="5760" w:hanging="360"/>
+      </w:pPr>
+      <w:rPr>
+        <w:rFonts w:ascii="Courier New" w:hAnsi="Courier New" w:cs="Courier New" w:hint="default"/>
+      </w:rPr>
+    </w:lvl>
+    <w:lvl w:ilvl="8" w:tplc="04090005" w:tentative="1">
+      <w:start w:val="1"/>
+      <w:numFmt w:val="bullet"/>
+      <w:lvlText w:val=""/>
+      <w:lvlJc w:val="left"/>
+      <w:pPr>
+        <w:ind w:left="6480" w:hanging="360"/>
+      </w:pPr>
+      <w:rPr>
+        <w:rFonts w:ascii="Wingdings" w:hAnsi="Wingdings" w:hint="default"/>
+      </w:rPr>
+    </w:lvl>
+  </w:abstractNum>
+  <w:abstractNum w:abstractNumId="2" w15:restartNumberingAfterBreak="0">
+    <w:nsid w:val="1DB96E91"/>
+    <w:multiLevelType w:val="hybridMultilevel"/>
+    <w:tmpl w:val="EAE850CA"/>
+    <w:lvl w:ilvl="0" w:tplc="5C386C3E">
+      <w:start w:val="1"/>
+      <w:numFmt w:val="bullet"/>
+      <w:lvlText w:val="-"/>
+      <w:lvlJc w:val="left"/>
+      <w:pPr>
+        <w:ind w:left="720" w:hanging="360"/>
+      </w:pPr>
+      <w:rPr>
+        <w:rFonts w:ascii="Calibri" w:eastAsiaTheme="minorHAnsi" w:hAnsi="Calibri" w:cs="Calibri" w:hint="default"/>
+        <w:sz w:val="28"/>
+      </w:rPr>
+    </w:lvl>
+    <w:lvl w:ilvl="1" w:tplc="04090003" w:tentative="1">
+      <w:start w:val="1"/>
+      <w:numFmt w:val="bullet"/>
+      <w:lvlText w:val="o"/>
+      <w:lvlJc w:val="left"/>
+      <w:pPr>
+        <w:ind w:left="1440" w:hanging="360"/>
+      </w:pPr>
+      <w:rPr>
+        <w:rFonts w:ascii="Courier New" w:hAnsi="Courier New" w:cs="Courier New" w:hint="default"/>
+      </w:rPr>
+    </w:lvl>
+    <w:lvl w:ilvl="2" w:tplc="04090005" w:tentative="1">
+      <w:start w:val="1"/>
+      <w:numFmt w:val="bullet"/>
+      <w:lvlText w:val=""/>
+      <w:lvlJc w:val="left"/>
+      <w:pPr>
+        <w:ind w:left="2160" w:hanging="360"/>
+      </w:pPr>
+      <w:rPr>
+        <w:rFonts w:ascii="Wingdings" w:hAnsi="Wingdings" w:hint="default"/>
+      </w:rPr>
+    </w:lvl>
+    <w:lvl w:ilvl="3" w:tplc="04090001" w:tentative="1">
+      <w:start w:val="1"/>
+      <w:numFmt w:val="bullet"/>
+      <w:lvlText w:val=""/>
+      <w:lvlJc w:val="left"/>
+      <w:pPr>
+        <w:ind w:left="2880" w:hanging="360"/>
+      </w:pPr>
+      <w:rPr>
+        <w:rFonts w:ascii="Symbol" w:hAnsi="Symbol" w:hint="default"/>
+      </w:rPr>
+    </w:lvl>
+    <w:lvl w:ilvl="4" w:tplc="04090003" w:tentative="1">
+      <w:start w:val="1"/>
+      <w:numFmt w:val="bullet"/>
+      <w:lvlText w:val="o"/>
+      <w:lvlJc w:val="left"/>
+      <w:pPr>
+        <w:ind w:left="3600" w:hanging="360"/>
+      </w:pPr>
+      <w:rPr>
+        <w:rFonts w:ascii="Courier New" w:hAnsi="Courier New" w:cs="Courier New" w:hint="default"/>
+      </w:rPr>
+    </w:lvl>
+    <w:lvl w:ilvl="5" w:tplc="04090005" w:tentative="1">
+      <w:start w:val="1"/>
+      <w:numFmt w:val="bullet"/>
+      <w:lvlText w:val=""/>
+      <w:lvlJc w:val="left"/>
+      <w:pPr>
+        <w:ind w:left="4320" w:hanging="360"/>
+      </w:pPr>
+      <w:rPr>
+        <w:rFonts w:ascii="Wingdings" w:hAnsi="Wingdings" w:hint="default"/>
+      </w:rPr>
+    </w:lvl>
+    <w:lvl w:ilvl="6" w:tplc="04090001" w:tentative="1">
+      <w:start w:val="1"/>
+      <w:numFmt w:val="bullet"/>
+      <w:lvlText w:val=""/>
+      <w:lvlJc w:val="left"/>
+      <w:pPr>
+        <w:ind w:left="5040" w:hanging="360"/>
+      </w:pPr>
+      <w:rPr>
+        <w:rFonts w:ascii="Symbol" w:hAnsi="Symbol" w:hint="default"/>
+      </w:rPr>
+    </w:lvl>
+    <w:lvl w:ilvl="7" w:tplc="04090003" w:tentative="1">
+      <w:start w:val="1"/>
+      <w:numFmt w:val="bullet"/>
+      <w:lvlText w:val="o"/>
+      <w:lvlJc w:val="left"/>
+      <w:pPr>
+        <w:ind w:left="5760" w:hanging="360"/>
+      </w:pPr>
+      <w:rPr>
+        <w:rFonts w:ascii="Courier New" w:hAnsi="Courier New" w:cs="Courier New" w:hint="default"/>
+      </w:rPr>
+    </w:lvl>
+    <w:lvl w:ilvl="8" w:tplc="04090005" w:tentative="1">
+      <w:start w:val="1"/>
+      <w:numFmt w:val="bullet"/>
+      <w:lvlText w:val=""/>
+      <w:lvlJc w:val="left"/>
+      <w:pPr>
+        <w:ind w:left="6480" w:hanging="360"/>
+      </w:pPr>
+      <w:rPr>
+        <w:rFonts w:ascii="Wingdings" w:hAnsi="Wingdings" w:hint="default"/>
+      </w:rPr>
+    </w:lvl>
+  </w:abstractNum>
+  <w:abstractNum w:abstractNumId="3" w15:restartNumberingAfterBreak="0">
+    <w:nsid w:val="22427FB7"/>
+    <w:multiLevelType w:val="hybridMultilevel"/>
+    <w:tmpl w:val="EAF8C9DC"/>
+    <w:lvl w:ilvl="0" w:tplc="5C386C3E">
+      <w:start w:val="1"/>
+      <w:numFmt w:val="bullet"/>
+      <w:lvlText w:val="-"/>
+      <w:lvlJc w:val="left"/>
+      <w:pPr>
+        <w:ind w:left="720" w:hanging="360"/>
+      </w:pPr>
+      <w:rPr>
+        <w:rFonts w:ascii="Calibri" w:eastAsiaTheme="minorHAnsi" w:hAnsi="Calibri" w:cs="Calibri" w:hint="default"/>
+        <w:sz w:val="28"/>
+      </w:rPr>
+    </w:lvl>
+    <w:lvl w:ilvl="1" w:tplc="04090003" w:tentative="1">
+      <w:start w:val="1"/>
+      <w:numFmt w:val="bullet"/>
+      <w:lvlText w:val="o"/>
+      <w:lvlJc w:val="left"/>
+      <w:pPr>
+        <w:ind w:left="1440" w:hanging="360"/>
+      </w:pPr>
+      <w:rPr>
+        <w:rFonts w:ascii="Courier New" w:hAnsi="Courier New" w:cs="Courier New" w:hint="default"/>
+      </w:rPr>
+    </w:lvl>
+    <w:lvl w:ilvl="2" w:tplc="04090005" w:tentative="1">
+      <w:start w:val="1"/>
+      <w:numFmt w:val="bullet"/>
+      <w:lvlText w:val=""/>
+      <w:lvlJc w:val="left"/>
+      <w:pPr>
+        <w:ind w:left="2160" w:hanging="360"/>
+      </w:pPr>
+      <w:rPr>
+        <w:rFonts w:ascii="Wingdings" w:hAnsi="Wingdings" w:hint="default"/>
+      </w:rPr>
+    </w:lvl>
+    <w:lvl w:ilvl="3" w:tplc="04090001" w:tentative="1">
+      <w:start w:val="1"/>
+      <w:numFmt w:val="bullet"/>
+      <w:lvlText w:val=""/>
+      <w:lvlJc w:val="left"/>
+      <w:pPr>
+        <w:ind w:left="2880" w:hanging="360"/>
+      </w:pPr>
+      <w:rPr>
+        <w:rFonts w:ascii="Symbol" w:hAnsi="Symbol" w:hint="default"/>
+      </w:rPr>
+    </w:lvl>
+    <w:lvl w:ilvl="4" w:tplc="04090003" w:tentative="1">
+      <w:start w:val="1"/>
+      <w:numFmt w:val="bullet"/>
+      <w:lvlText w:val="o"/>
+      <w:lvlJc w:val="left"/>
+      <w:pPr>
+        <w:ind w:left="3600" w:hanging="360"/>
+      </w:pPr>
+      <w:rPr>
+        <w:rFonts w:ascii="Courier New" w:hAnsi="Courier New" w:cs="Courier New" w:hint="default"/>
+      </w:rPr>
+    </w:lvl>
+    <w:lvl w:ilvl="5" w:tplc="04090005" w:tentative="1">
+      <w:start w:val="1"/>
+      <w:numFmt w:val="bullet"/>
+      <w:lvlText w:val=""/>
+      <w:lvlJc w:val="left"/>
+      <w:pPr>
+        <w:ind w:left="4320" w:hanging="360"/>
+      </w:pPr>
+      <w:rPr>
+        <w:rFonts w:ascii="Wingdings" w:hAnsi="Wingdings" w:hint="default"/>
+      </w:rPr>
+    </w:lvl>
+    <w:lvl w:ilvl="6" w:tplc="04090001" w:tentative="1">
+      <w:start w:val="1"/>
+      <w:numFmt w:val="bullet"/>
+      <w:lvlText w:val=""/>
+      <w:lvlJc w:val="left"/>
+      <w:pPr>
+        <w:ind w:left="5040" w:hanging="360"/>
+      </w:pPr>
+      <w:rPr>
+        <w:rFonts w:ascii="Symbol" w:hAnsi="Symbol" w:hint="default"/>
+      </w:rPr>
+    </w:lvl>
+    <w:lvl w:ilvl="7" w:tplc="04090003" w:tentative="1">
+      <w:start w:val="1"/>
+      <w:numFmt w:val="bullet"/>
+      <w:lvlText w:val="o"/>
+      <w:lvlJc w:val="left"/>
+      <w:pPr>
+        <w:ind w:left="5760" w:hanging="360"/>
+      </w:pPr>
+      <w:rPr>
+        <w:rFonts w:ascii="Courier New" w:hAnsi="Courier New" w:cs="Courier New" w:hint="default"/>
+      </w:rPr>
+    </w:lvl>
+    <w:lvl w:ilvl="8" w:tplc="04090005" w:tentative="1">
+      <w:start w:val="1"/>
+      <w:numFmt w:val="bullet"/>
+      <w:lvlText w:val=""/>
+      <w:lvlJc w:val="left"/>
+      <w:pPr>
+        <w:ind w:left="6480" w:hanging="360"/>
+      </w:pPr>
+      <w:rPr>
+        <w:rFonts w:ascii="Wingdings" w:hAnsi="Wingdings" w:hint="default"/>
+      </w:rPr>
+    </w:lvl>
+  </w:abstractNum>
+  <w:abstractNum w:abstractNumId="4" w15:restartNumberingAfterBreak="0">
+    <w:nsid w:val="2BEC4B1F"/>
+    <w:multiLevelType w:val="multilevel"/>
+    <w:tmpl w:val="32DA4754"/>
+    <w:lvl w:ilvl="0">
+      <w:start w:val="1"/>
+      <w:numFmt w:val="decimal"/>
+      <w:lvlText w:val="%1"/>
+      <w:lvlJc w:val="left"/>
+      <w:pPr>
+        <w:ind w:left="375" w:hanging="375"/>
+      </w:pPr>
+      <w:rPr>
+        <w:rFonts w:hint="default"/>
+        <w:sz w:val="28"/>
+      </w:rPr>
+    </w:lvl>
+    <w:lvl w:ilvl="1">
+      <w:start w:val="2"/>
+      <w:numFmt w:val="decimal"/>
+      <w:lvlText w:val="%1.%2"/>
+      <w:lvlJc w:val="left"/>
+      <w:pPr>
+        <w:ind w:left="377" w:hanging="375"/>
+      </w:pPr>
+      <w:rPr>
+        <w:rFonts w:hint="default"/>
+        <w:sz w:val="28"/>
+      </w:rPr>
+    </w:lvl>
+    <w:lvl w:ilvl="2">
+      <w:start w:val="1"/>
+      <w:numFmt w:val="decimal"/>
+      <w:lvlText w:val="%1.%2.%3"/>
+      <w:lvlJc w:val="left"/>
+      <w:pPr>
+        <w:ind w:left="724" w:hanging="720"/>
+      </w:pPr>
+      <w:rPr>
+        <w:rFonts w:hint="default"/>
+        <w:sz w:val="28"/>
+      </w:rPr>
+    </w:lvl>
+    <w:lvl w:ilvl="3">
+      <w:start w:val="1"/>
+      <w:numFmt w:val="decimal"/>
+      <w:lvlText w:val="%1.%2.%3.%4"/>
+      <w:lvlJc w:val="left"/>
+      <w:pPr>
+        <w:ind w:left="726" w:hanging="720"/>
+      </w:pPr>
+      <w:rPr>
+        <w:rFonts w:hint="default"/>
+        <w:sz w:val="28"/>
+      </w:rPr>
+    </w:lvl>
+    <w:lvl w:ilvl="4">
+      <w:start w:val="1"/>
+      <w:numFmt w:val="decimal"/>
+      <w:lvlText w:val="%1.%2.%3.%4.%5"/>
+      <w:lvlJc w:val="left"/>
+      <w:pPr>
+        <w:ind w:left="1088" w:hanging="1080"/>
+      </w:pPr>
+      <w:rPr>
+        <w:rFonts w:hint="default"/>
+        <w:sz w:val="28"/>
+      </w:rPr>
+    </w:lvl>
+    <w:lvl w:ilvl="5">
+      <w:start w:val="1"/>
+      <w:numFmt w:val="decimal"/>
+      <w:lvlText w:val="%1.%2.%3.%4.%5.%6"/>
+      <w:lvlJc w:val="left"/>
+      <w:pPr>
+        <w:ind w:left="1090" w:hanging="1080"/>
+      </w:pPr>
+      <w:rPr>
+        <w:rFonts w:hint="default"/>
+        <w:sz w:val="28"/>
+      </w:rPr>
+    </w:lvl>
+    <w:lvl w:ilvl="6">
+      <w:start w:val="1"/>
+      <w:numFmt w:val="decimal"/>
+      <w:lvlText w:val="%1.%2.%3.%4.%5.%6.%7"/>
+      <w:lvlJc w:val="left"/>
+      <w:pPr>
+        <w:ind w:left="1452" w:hanging="1440"/>
+      </w:pPr>
+      <w:rPr>
+        <w:rFonts w:hint="default"/>
+        <w:sz w:val="28"/>
+      </w:rPr>
+    </w:lvl>
+    <w:lvl w:ilvl="7">
+      <w:start w:val="1"/>
+      <w:numFmt w:val="decimal"/>
+      <w:lvlText w:val="%1.%2.%3.%4.%5.%6.%7.%8"/>
+      <w:lvlJc w:val="left"/>
+      <w:pPr>
+        <w:ind w:left="1454" w:hanging="1440"/>
+      </w:pPr>
+      <w:rPr>
+        <w:rFonts w:hint="default"/>
+        <w:sz w:val="28"/>
+      </w:rPr>
+    </w:lvl>
+    <w:lvl w:ilvl="8">
+      <w:start w:val="1"/>
+      <w:numFmt w:val="decimal"/>
+      <w:lvlText w:val="%1.%2.%3.%4.%5.%6.%7.%8.%9"/>
+      <w:lvlJc w:val="left"/>
+      <w:pPr>
+        <w:ind w:left="1456" w:hanging="1440"/>
+      </w:pPr>
+      <w:rPr>
+        <w:rFonts w:hint="default"/>
+        <w:sz w:val="28"/>
+      </w:rPr>
+    </w:lvl>
+  </w:abstractNum>
+  <w:abstractNum w:abstractNumId="5" w15:restartNumberingAfterBreak="0">
+    <w:nsid w:val="4A4B67B1"/>
+    <w:multiLevelType w:val="hybridMultilevel"/>
+    <w:tmpl w:val="8CE47336"/>
+    <w:lvl w:ilvl="0" w:tplc="5C386C3E">
+      <w:start w:val="1"/>
+      <w:numFmt w:val="bullet"/>
+      <w:lvlText w:val="-"/>
+      <w:lvlJc w:val="left"/>
+      <w:pPr>
+        <w:ind w:left="724" w:hanging="360"/>
+      </w:pPr>
+      <w:rPr>
+        <w:rFonts w:ascii="Calibri" w:eastAsiaTheme="minorHAnsi" w:hAnsi="Calibri" w:cs="Calibri" w:hint="default"/>
+        <w:sz w:val="28"/>
+      </w:rPr>
+    </w:lvl>
+    <w:lvl w:ilvl="1" w:tplc="04090003" w:tentative="1">
+      <w:start w:val="1"/>
+      <w:numFmt w:val="bullet"/>
+      <w:lvlText w:val="o"/>
+      <w:lvlJc w:val="left"/>
+      <w:pPr>
+        <w:ind w:left="1444" w:hanging="360"/>
+      </w:pPr>
+      <w:rPr>
+        <w:rFonts w:ascii="Courier New" w:hAnsi="Courier New" w:cs="Courier New" w:hint="default"/>
+      </w:rPr>
+    </w:lvl>
+    <w:lvl w:ilvl="2" w:tplc="04090005" w:tentative="1">
+      <w:start w:val="1"/>
+      <w:numFmt w:val="bullet"/>
+      <w:lvlText w:val=""/>
+      <w:lvlJc w:val="left"/>
+      <w:pPr>
+        <w:ind w:left="2164" w:hanging="360"/>
+      </w:pPr>
+      <w:rPr>
+        <w:rFonts w:ascii="Wingdings" w:hAnsi="Wingdings" w:hint="default"/>
+      </w:rPr>
+    </w:lvl>
+    <w:lvl w:ilvl="3" w:tplc="04090001" w:tentative="1">
+      <w:start w:val="1"/>
+      <w:numFmt w:val="bullet"/>
+      <w:lvlText w:val=""/>
+      <w:lvlJc w:val="left"/>
+      <w:pPr>
+        <w:ind w:left="2884" w:hanging="360"/>
+      </w:pPr>
+      <w:rPr>
+        <w:rFonts w:ascii="Symbol" w:hAnsi="Symbol" w:hint="default"/>
+      </w:rPr>
+    </w:lvl>
+    <w:lvl w:ilvl="4" w:tplc="04090003" w:tentative="1">
+      <w:start w:val="1"/>
+      <w:numFmt w:val="bullet"/>
+      <w:lvlText w:val="o"/>
+      <w:lvlJc w:val="left"/>
+      <w:pPr>
+        <w:ind w:left="3604" w:hanging="360"/>
+      </w:pPr>
+      <w:rPr>
+        <w:rFonts w:ascii="Courier New" w:hAnsi="Courier New" w:cs="Courier New" w:hint="default"/>
+      </w:rPr>
+    </w:lvl>
+    <w:lvl w:ilvl="5" w:tplc="04090005" w:tentative="1">
+      <w:start w:val="1"/>
+      <w:numFmt w:val="bullet"/>
+      <w:lvlText w:val=""/>
+      <w:lvlJc w:val="left"/>
+      <w:pPr>
+        <w:ind w:left="4324" w:hanging="360"/>
+      </w:pPr>
+      <w:rPr>
+        <w:rFonts w:ascii="Wingdings" w:hAnsi="Wingdings" w:hint="default"/>
+      </w:rPr>
+    </w:lvl>
+    <w:lvl w:ilvl="6" w:tplc="04090001" w:tentative="1">
+      <w:start w:val="1"/>
+      <w:numFmt w:val="bullet"/>
+      <w:lvlText w:val=""/>
+      <w:lvlJc w:val="left"/>
+      <w:pPr>
+        <w:ind w:left="5044" w:hanging="360"/>
+      </w:pPr>
+      <w:rPr>
+        <w:rFonts w:ascii="Symbol" w:hAnsi="Symbol" w:hint="default"/>
+      </w:rPr>
+    </w:lvl>
+    <w:lvl w:ilvl="7" w:tplc="04090003" w:tentative="1">
+      <w:start w:val="1"/>
+      <w:numFmt w:val="bullet"/>
+      <w:lvlText w:val="o"/>
+      <w:lvlJc w:val="left"/>
+      <w:pPr>
+        <w:ind w:left="5764" w:hanging="360"/>
+      </w:pPr>
+      <w:rPr>
+        <w:rFonts w:ascii="Courier New" w:hAnsi="Courier New" w:cs="Courier New" w:hint="default"/>
+      </w:rPr>
+    </w:lvl>
+    <w:lvl w:ilvl="8" w:tplc="04090005" w:tentative="1">
+      <w:start w:val="1"/>
+      <w:numFmt w:val="bullet"/>
+      <w:lvlText w:val=""/>
+      <w:lvlJc w:val="left"/>
+      <w:pPr>
+        <w:ind w:left="6484" w:hanging="360"/>
+      </w:pPr>
+      <w:rPr>
+        <w:rFonts w:ascii="Wingdings" w:hAnsi="Wingdings" w:hint="default"/>
+      </w:rPr>
+    </w:lvl>
+  </w:abstractNum>
+  <w:abstractNum w:abstractNumId="6" w15:restartNumberingAfterBreak="0">
+    <w:nsid w:val="58B315FB"/>
+    <w:multiLevelType w:val="hybridMultilevel"/>
+    <w:tmpl w:val="DA384646"/>
+    <w:lvl w:ilvl="0" w:tplc="5C386C3E">
+      <w:start w:val="1"/>
+      <w:numFmt w:val="bullet"/>
+      <w:lvlText w:val="-"/>
+      <w:lvlJc w:val="left"/>
+      <w:pPr>
+        <w:ind w:left="720" w:hanging="360"/>
+      </w:pPr>
+      <w:rPr>
+        <w:rFonts w:ascii="Calibri" w:eastAsiaTheme="minorHAnsi" w:hAnsi="Calibri" w:cs="Calibri" w:hint="default"/>
+        <w:sz w:val="28"/>
+      </w:rPr>
+    </w:lvl>
+    <w:lvl w:ilvl="1" w:tplc="04090003" w:tentative="1">
+      <w:start w:val="1"/>
+      <w:numFmt w:val="bullet"/>
+      <w:lvlText w:val="o"/>
+      <w:lvlJc w:val="left"/>
+      <w:pPr>
+        <w:ind w:left="1440" w:hanging="360"/>
+      </w:pPr>
+      <w:rPr>
+        <w:rFonts w:ascii="Courier New" w:hAnsi="Courier New" w:cs="Courier New" w:hint="default"/>
+      </w:rPr>
+    </w:lvl>
+    <w:lvl w:ilvl="2" w:tplc="04090005" w:tentative="1">
+      <w:start w:val="1"/>
+      <w:numFmt w:val="bullet"/>
+      <w:lvlText w:val=""/>
+      <w:lvlJc w:val="left"/>
+      <w:pPr>
+        <w:ind w:left="2160" w:hanging="360"/>
+      </w:pPr>
+      <w:rPr>
+        <w:rFonts w:ascii="Wingdings" w:hAnsi="Wingdings" w:hint="default"/>
+      </w:rPr>
+    </w:lvl>
+    <w:lvl w:ilvl="3" w:tplc="04090001" w:tentative="1">
+      <w:start w:val="1"/>
+      <w:numFmt w:val="bullet"/>
+      <w:lvlText w:val=""/>
+      <w:lvlJc w:val="left"/>
+      <w:pPr>
+        <w:ind w:left="2880" w:hanging="360"/>
+      </w:pPr>
+      <w:rPr>
+        <w:rFonts w:ascii="Symbol" w:hAnsi="Symbol" w:hint="default"/>
+      </w:rPr>
+    </w:lvl>
+    <w:lvl w:ilvl="4" w:tplc="04090003" w:tentative="1">
+      <w:start w:val="1"/>
+      <w:numFmt w:val="bullet"/>
+      <w:lvlText w:val="o"/>
+      <w:lvlJc w:val="left"/>
+      <w:pPr>
+        <w:ind w:left="3600" w:hanging="360"/>
+      </w:pPr>
+      <w:rPr>
+        <w:rFonts w:ascii="Courier New" w:hAnsi="Courier New" w:cs="Courier New" w:hint="default"/>
+      </w:rPr>
+    </w:lvl>
+    <w:lvl w:ilvl="5" w:tplc="04090005" w:tentative="1">
+      <w:start w:val="1"/>
+      <w:numFmt w:val="bullet"/>
+      <w:lvlText w:val=""/>
+      <w:lvlJc w:val="left"/>
+      <w:pPr>
+        <w:ind w:left="4320" w:hanging="360"/>
+      </w:pPr>
+      <w:rPr>
+        <w:rFonts w:ascii="Wingdings" w:hAnsi="Wingdings" w:hint="default"/>
+      </w:rPr>
+    </w:lvl>
+    <w:lvl w:ilvl="6" w:tplc="04090001" w:tentative="1">
+      <w:start w:val="1"/>
+      <w:numFmt w:val="bullet"/>
+      <w:lvlText w:val=""/>
+      <w:lvlJc w:val="left"/>
+      <w:pPr>
+        <w:ind w:left="5040" w:hanging="360"/>
+      </w:pPr>
+      <w:rPr>
+        <w:rFonts w:ascii="Symbol" w:hAnsi="Symbol" w:hint="default"/>
+      </w:rPr>
+    </w:lvl>
+    <w:lvl w:ilvl="7" w:tplc="04090003" w:tentative="1">
+      <w:start w:val="1"/>
+      <w:numFmt w:val="bullet"/>
+      <w:lvlText w:val="o"/>
+      <w:lvlJc w:val="left"/>
+      <w:pPr>
+        <w:ind w:left="5760" w:hanging="360"/>
+      </w:pPr>
+      <w:rPr>
+        <w:rFonts w:ascii="Courier New" w:hAnsi="Courier New" w:cs="Courier New" w:hint="default"/>
+      </w:rPr>
+    </w:lvl>
+    <w:lvl w:ilvl="8" w:tplc="04090005" w:tentative="1">
+      <w:start w:val="1"/>
+      <w:numFmt w:val="bullet"/>
+      <w:lvlText w:val=""/>
+      <w:lvlJc w:val="left"/>
+      <w:pPr>
+        <w:ind w:left="6480" w:hanging="360"/>
+      </w:pPr>
+      <w:rPr>
+        <w:rFonts w:ascii="Wingdings" w:hAnsi="Wingdings" w:hint="default"/>
+      </w:rPr>
+    </w:lvl>
+  </w:abstractNum>
+  <w:abstractNum w:abstractNumId="7" w15:restartNumberingAfterBreak="0">
+    <w:nsid w:val="6F34656C"/>
+    <w:multiLevelType w:val="hybridMultilevel"/>
+    <w:tmpl w:val="3558DA3C"/>
+    <w:lvl w:ilvl="0" w:tplc="5C386C3E">
+      <w:start w:val="1"/>
+      <w:numFmt w:val="bullet"/>
+      <w:lvlText w:val="-"/>
+      <w:lvlJc w:val="left"/>
+      <w:pPr>
+        <w:ind w:left="724" w:hanging="360"/>
+      </w:pPr>
+      <w:rPr>
+        <w:rFonts w:ascii="Calibri" w:eastAsiaTheme="minorHAnsi" w:hAnsi="Calibri" w:cs="Calibri" w:hint="default"/>
+        <w:sz w:val="28"/>
+      </w:rPr>
+    </w:lvl>
+    <w:lvl w:ilvl="1" w:tplc="04090003" w:tentative="1">
+      <w:start w:val="1"/>
+      <w:numFmt w:val="bullet"/>
+      <w:lvlText w:val="o"/>
+      <w:lvlJc w:val="left"/>
+      <w:pPr>
+        <w:ind w:left="1444" w:hanging="360"/>
+      </w:pPr>
+      <w:rPr>
+        <w:rFonts w:ascii="Courier New" w:hAnsi="Courier New" w:cs="Courier New" w:hint="default"/>
+      </w:rPr>
+    </w:lvl>
+    <w:lvl w:ilvl="2" w:tplc="04090005" w:tentative="1">
+      <w:start w:val="1"/>
+      <w:numFmt w:val="bullet"/>
+      <w:lvlText w:val=""/>
+      <w:lvlJc w:val="left"/>
+      <w:pPr>
+        <w:ind w:left="2164" w:hanging="360"/>
+      </w:pPr>
+      <w:rPr>
+        <w:rFonts w:ascii="Wingdings" w:hAnsi="Wingdings" w:hint="default"/>
+      </w:rPr>
+    </w:lvl>
+    <w:lvl w:ilvl="3" w:tplc="04090001" w:tentative="1">
+      <w:start w:val="1"/>
+      <w:numFmt w:val="bullet"/>
+      <w:lvlText w:val=""/>
+      <w:lvlJc w:val="left"/>
+      <w:pPr>
+        <w:ind w:left="2884" w:hanging="360"/>
+      </w:pPr>
+      <w:rPr>
+        <w:rFonts w:ascii="Symbol" w:hAnsi="Symbol" w:hint="default"/>
+      </w:rPr>
+    </w:lvl>
+    <w:lvl w:ilvl="4" w:tplc="04090003" w:tentative="1">
+      <w:start w:val="1"/>
+      <w:numFmt w:val="bullet"/>
+      <w:lvlText w:val="o"/>
+      <w:lvlJc w:val="left"/>
+      <w:pPr>
+        <w:ind w:left="3604" w:hanging="360"/>
+      </w:pPr>
+      <w:rPr>
+        <w:rFonts w:ascii="Courier New" w:hAnsi="Courier New" w:cs="Courier New" w:hint="default"/>
+      </w:rPr>
+    </w:lvl>
+    <w:lvl w:ilvl="5" w:tplc="04090005" w:tentative="1">
+      <w:start w:val="1"/>
+      <w:numFmt w:val="bullet"/>
+      <w:lvlText w:val=""/>
+      <w:lvlJc w:val="left"/>
+      <w:pPr>
+        <w:ind w:left="4324" w:hanging="360"/>
+      </w:pPr>
+      <w:rPr>
+        <w:rFonts w:ascii="Wingdings" w:hAnsi="Wingdings" w:hint="default"/>
+      </w:rPr>
+    </w:lvl>
+    <w:lvl w:ilvl="6" w:tplc="04090001" w:tentative="1">
+      <w:start w:val="1"/>
+      <w:numFmt w:val="bullet"/>
+      <w:lvlText w:val=""/>
+      <w:lvlJc w:val="left"/>
+      <w:pPr>
+        <w:ind w:left="5044" w:hanging="360"/>
+      </w:pPr>
+      <w:rPr>
+        <w:rFonts w:ascii="Symbol" w:hAnsi="Symbol" w:hint="default"/>
+      </w:rPr>
+    </w:lvl>
+    <w:lvl w:ilvl="7" w:tplc="04090003" w:tentative="1">
+      <w:start w:val="1"/>
+      <w:numFmt w:val="bullet"/>
+      <w:lvlText w:val="o"/>
+      <w:lvlJc w:val="left"/>
+      <w:pPr>
+        <w:ind w:left="5764" w:hanging="360"/>
+      </w:pPr>
+      <w:rPr>
+        <w:rFonts w:ascii="Courier New" w:hAnsi="Courier New" w:cs="Courier New" w:hint="default"/>
+      </w:rPr>
+    </w:lvl>
+    <w:lvl w:ilvl="8" w:tplc="04090005" w:tentative="1">
+      <w:start w:val="1"/>
+      <w:numFmt w:val="bullet"/>
+      <w:lvlText w:val=""/>
+      <w:lvlJc w:val="left"/>
+      <w:pPr>
+        <w:ind w:left="6484" w:hanging="360"/>
+      </w:pPr>
+      <w:rPr>
+        <w:rFonts w:ascii="Wingdings" w:hAnsi="Wingdings" w:hint="default"/>
+      </w:rPr>
+    </w:lvl>
+  </w:abstractNum>
+  <w:num w:numId="1">
+    <w:abstractNumId w:val="3"/>
+  </w:num>
+  <w:num w:numId="2">
+    <w:abstractNumId w:val="0"/>
+  </w:num>
+  <w:num w:numId="3">
+    <w:abstractNumId w:val="5"/>
+  </w:num>
+  <w:num w:numId="4">
+    <w:abstractNumId w:val="7"/>
+  </w:num>
+  <w:num w:numId="5">
+    <w:abstractNumId w:val="2"/>
+  </w:num>
+  <w:num w:numId="6">
+    <w:abstractNumId w:val="6"/>
+  </w:num>
+  <w:num w:numId="7">
+    <w:abstractNumId w:val="1"/>
+  </w:num>
+  <w:num w:numId="8">
+    <w:abstractNumId w:val="4"/>
+  </w:num>
+</w:numbering>
 </file>
 
 <file path=word/styles.xml><?xml version="1.0" encoding="utf-8"?>
@@ -4040,6 +5064,21 @@
       <w:szCs w:val="32"/>
     </w:rPr>
   </w:style>
+  <w:style w:type="paragraph" w:styleId="ListParagraph">
+    <w:name w:val="List Paragraph"/>
+    <w:basedOn w:val="Normal"/>
+    <w:uiPriority w:val="34"/>
+    <w:qFormat/>
+    <w:rsid w:val="00210AB5"/>
+    <w:pPr>
+      <w:ind w:left="720"/>
+      <w:contextualSpacing/>
+    </w:pPr>
+    <w:rPr>
+      <w:rFonts w:asciiTheme="minorHAnsi" w:eastAsiaTheme="minorHAnsi" w:hAnsiTheme="minorHAnsi" w:cstheme="minorBidi"/>
+      <w:color w:val="auto"/>
+    </w:rPr>
+  </w:style>
 </w:styles>
 </file>
 
@@ -4309,7 +5348,7 @@
 </file>
 
 <file path=customXml/itemProps1.xml><?xml version="1.0" encoding="utf-8"?>
-<ds:datastoreItem xmlns:ds="http://schemas.openxmlformats.org/officeDocument/2006/customXml" ds:itemID="{CBD7A229-FA36-4A7F-9480-8D09BEB820B8}">
+<ds:datastoreItem xmlns:ds="http://schemas.openxmlformats.org/officeDocument/2006/customXml" ds:itemID="{E9B2CDBE-5236-47F9-9D4C-20773D0E1EDE}">
   <ds:schemaRefs>
     <ds:schemaRef ds:uri="http://schemas.openxmlformats.org/officeDocument/2006/bibliography"/>
   </ds:schemaRefs>

</xml_diff>

<commit_message>
Update in HSI Keypad Hardware Description
</commit_message>
<xml_diff>
--- a/Input documents/HSI.docx
+++ b/Input documents/HSI.docx
@@ -480,33 +480,11 @@
             </w:tcBorders>
           </w:tcPr>
           <w:p>
-            <w:proofErr w:type="spellStart"/>
-            <w:r>
-              <w:rPr>
-                <w:sz w:val="28"/>
-              </w:rPr>
-              <w:t>Esraa</w:t>
-            </w:r>
-            <w:proofErr w:type="spellEnd"/>
-            <w:r>
-              <w:rPr>
-                <w:sz w:val="28"/>
-              </w:rPr>
-              <w:t xml:space="preserve"> </w:t>
-            </w:r>
-            <w:proofErr w:type="spellStart"/>
-            <w:r>
-              <w:rPr>
-                <w:sz w:val="28"/>
-              </w:rPr>
-              <w:t>Awad</w:t>
-            </w:r>
-            <w:proofErr w:type="spellEnd"/>
-            <w:r>
-              <w:rPr>
-                <w:sz w:val="28"/>
-              </w:rPr>
-              <w:t xml:space="preserve"> </w:t>
+            <w:r>
+              <w:rPr>
+                <w:sz w:val="28"/>
+              </w:rPr>
+              <w:t xml:space="preserve">Esraa Awad </w:t>
             </w:r>
           </w:p>
         </w:tc>
@@ -618,33 +596,11 @@
             </w:tcBorders>
           </w:tcPr>
           <w:p>
-            <w:proofErr w:type="spellStart"/>
-            <w:r>
-              <w:rPr>
-                <w:sz w:val="28"/>
-              </w:rPr>
-              <w:t>Esraa</w:t>
-            </w:r>
-            <w:proofErr w:type="spellEnd"/>
-            <w:r>
-              <w:rPr>
-                <w:sz w:val="28"/>
-              </w:rPr>
-              <w:t xml:space="preserve"> </w:t>
-            </w:r>
-            <w:proofErr w:type="spellStart"/>
-            <w:r>
-              <w:rPr>
-                <w:sz w:val="28"/>
-              </w:rPr>
-              <w:t>Awad</w:t>
-            </w:r>
-            <w:proofErr w:type="spellEnd"/>
-            <w:r>
-              <w:rPr>
-                <w:sz w:val="28"/>
-              </w:rPr>
-              <w:t xml:space="preserve"> </w:t>
+            <w:r>
+              <w:rPr>
+                <w:sz w:val="28"/>
+              </w:rPr>
+              <w:t xml:space="preserve">Esraa Awad </w:t>
             </w:r>
           </w:p>
         </w:tc>
@@ -724,7 +680,6 @@
                 <w:numId w:val="3"/>
               </w:numPr>
               <w:ind w:right="61"/>
-              <w:jc w:val="both"/>
               <w:rPr>
                 <w:rFonts w:cstheme="minorHAnsi"/>
                 <w:sz w:val="28"/>
@@ -839,36 +794,27 @@
             </w:tcBorders>
           </w:tcPr>
           <w:p>
-            <w:proofErr w:type="spellStart"/>
-            <w:r>
-              <w:rPr>
-                <w:sz w:val="28"/>
-              </w:rPr>
-              <w:t>Esraa</w:t>
-            </w:r>
-            <w:proofErr w:type="spellEnd"/>
-            <w:r>
-              <w:rPr>
-                <w:sz w:val="28"/>
-              </w:rPr>
-              <w:t xml:space="preserve"> </w:t>
-            </w:r>
-            <w:proofErr w:type="spellStart"/>
-            <w:r>
-              <w:rPr>
-                <w:sz w:val="28"/>
-              </w:rPr>
-              <w:t>Awad</w:t>
-            </w:r>
-            <w:proofErr w:type="spellEnd"/>
-            <w:r>
-              <w:rPr>
-                <w:sz w:val="28"/>
-              </w:rPr>
-              <w:t xml:space="preserve"> </w:t>
-            </w:r>
-            <w:bookmarkStart w:id="0" w:name="_GoBack"/>
-            <w:bookmarkEnd w:id="0"/>
+            <w:r>
+              <w:rPr>
+                <w:sz w:val="28"/>
+              </w:rPr>
+              <w:t xml:space="preserve">Esraa </w:t>
+            </w:r>
+            <w:r>
+              <w:rPr>
+                <w:sz w:val="28"/>
+              </w:rPr>
+              <w:t xml:space="preserve">Awad </w:t>
+            </w:r>
+          </w:p>
+          <w:p/>
+          <w:p/>
+          <w:p/>
+          <w:p/>
+          <w:p>
+            <w:pPr>
+              <w:jc w:val="center"/>
+            </w:pPr>
           </w:p>
         </w:tc>
         <w:tc>
@@ -998,6 +944,141 @@
           <w:p>
             <w:pPr>
               <w:ind w:left="1"/>
+            </w:pPr>
+            <w:r>
+              <w:rPr>
+                <w:sz w:val="28"/>
+              </w:rPr>
+              <w:t>Proposed</w:t>
+            </w:r>
+          </w:p>
+        </w:tc>
+      </w:tr>
+      <w:tr>
+        <w:trPr>
+          <w:trHeight w:val="1037"/>
+        </w:trPr>
+        <w:tc>
+          <w:tcPr>
+            <w:tcW w:w="1157" w:type="dxa"/>
+            <w:tcBorders>
+              <w:top w:val="single" w:sz="4" w:space="0" w:color="000000"/>
+              <w:left w:val="single" w:sz="4" w:space="0" w:color="000000"/>
+              <w:bottom w:val="single" w:sz="4" w:space="0" w:color="000000"/>
+              <w:right w:val="single" w:sz="4" w:space="0" w:color="000000"/>
+            </w:tcBorders>
+          </w:tcPr>
+          <w:p>
+            <w:pPr>
+              <w:pStyle w:val="ListParagraph"/>
+              <w:numPr>
+                <w:ilvl w:val="1"/>
+                <w:numId w:val="8"/>
+              </w:numPr>
+            </w:pPr>
+          </w:p>
+        </w:tc>
+        <w:tc>
+          <w:tcPr>
+            <w:tcW w:w="2340" w:type="dxa"/>
+            <w:tcBorders>
+              <w:top w:val="single" w:sz="4" w:space="0" w:color="000000"/>
+              <w:left w:val="single" w:sz="4" w:space="0" w:color="000000"/>
+              <w:bottom w:val="single" w:sz="4" w:space="0" w:color="000000"/>
+              <w:right w:val="single" w:sz="4" w:space="0" w:color="000000"/>
+            </w:tcBorders>
+          </w:tcPr>
+          <w:p>
+            <w:pPr>
+              <w:rPr>
+                <w:sz w:val="28"/>
+              </w:rPr>
+            </w:pPr>
+            <w:r>
+              <w:rPr>
+                <w:sz w:val="28"/>
+              </w:rPr>
+              <w:t xml:space="preserve">Nada Mohamed </w:t>
+            </w:r>
+          </w:p>
+        </w:tc>
+        <w:tc>
+          <w:tcPr>
+            <w:tcW w:w="1530" w:type="dxa"/>
+            <w:tcBorders>
+              <w:top w:val="single" w:sz="4" w:space="0" w:color="000000"/>
+              <w:left w:val="single" w:sz="4" w:space="0" w:color="000000"/>
+              <w:bottom w:val="single" w:sz="4" w:space="0" w:color="000000"/>
+              <w:right w:val="single" w:sz="4" w:space="0" w:color="000000"/>
+            </w:tcBorders>
+          </w:tcPr>
+          <w:p>
+            <w:pPr>
+              <w:rPr>
+                <w:sz w:val="28"/>
+              </w:rPr>
+            </w:pPr>
+            <w:r>
+              <w:rPr>
+                <w:sz w:val="28"/>
+              </w:rPr>
+              <w:t>8/2/2020</w:t>
+            </w:r>
+          </w:p>
+        </w:tc>
+        <w:tc>
+          <w:tcPr>
+            <w:tcW w:w="4320" w:type="dxa"/>
+            <w:tcBorders>
+              <w:top w:val="single" w:sz="4" w:space="0" w:color="000000"/>
+              <w:left w:val="single" w:sz="4" w:space="0" w:color="000000"/>
+              <w:bottom w:val="single" w:sz="4" w:space="0" w:color="000000"/>
+              <w:right w:val="single" w:sz="4" w:space="0" w:color="000000"/>
+            </w:tcBorders>
+          </w:tcPr>
+          <w:p>
+            <w:pPr>
+              <w:pStyle w:val="ListParagraph"/>
+              <w:numPr>
+                <w:ilvl w:val="0"/>
+                <w:numId w:val="2"/>
+              </w:numPr>
+              <w:rPr>
+                <w:sz w:val="28"/>
+              </w:rPr>
+            </w:pPr>
+            <w:r>
+              <w:rPr>
+                <w:sz w:val="28"/>
+              </w:rPr>
+              <w:t>Update in Keypad Hardware Description</w:t>
+            </w:r>
+            <w:r>
+              <w:rPr>
+                <w:sz w:val="28"/>
+              </w:rPr>
+              <w:t>.</w:t>
+            </w:r>
+            <w:bookmarkStart w:id="0" w:name="_GoBack"/>
+            <w:bookmarkEnd w:id="0"/>
+          </w:p>
+        </w:tc>
+        <w:tc>
+          <w:tcPr>
+            <w:tcW w:w="1805" w:type="dxa"/>
+            <w:tcBorders>
+              <w:top w:val="single" w:sz="4" w:space="0" w:color="000000"/>
+              <w:left w:val="single" w:sz="4" w:space="0" w:color="000000"/>
+              <w:bottom w:val="single" w:sz="4" w:space="0" w:color="000000"/>
+              <w:right w:val="single" w:sz="4" w:space="0" w:color="000000"/>
+            </w:tcBorders>
+          </w:tcPr>
+          <w:p>
+            <w:pPr>
+              <w:ind w:left="1"/>
+              <w:rPr>
+                <w:sz w:val="28"/>
+              </w:rPr>
             </w:pPr>
             <w:r>
               <w:rPr>
@@ -2119,12 +2200,168 @@
           <w:p>
             <w:pPr>
               <w:jc w:val="both"/>
+              <w:rPr>
+                <w:sz w:val="28"/>
+              </w:rPr>
             </w:pPr>
             <w:r>
               <w:rPr>
                 <w:sz w:val="28"/>
               </w:rPr>
               <w:t xml:space="preserve">8 pins are driven out from 16 buttons present in the module. </w:t>
+            </w:r>
+          </w:p>
+          <w:p>
+            <w:pPr>
+              <w:jc w:val="both"/>
+              <w:rPr>
+                <w:sz w:val="28"/>
+              </w:rPr>
+            </w:pPr>
+            <w:r>
+              <w:rPr>
+                <w:sz w:val="28"/>
+              </w:rPr>
+              <w:t>-&gt;Keypad layout :</w:t>
+            </w:r>
+          </w:p>
+          <w:p>
+            <w:pPr>
+              <w:pStyle w:val="ListParagraph"/>
+              <w:numPr>
+                <w:ilvl w:val="0"/>
+                <w:numId w:val="2"/>
+              </w:numPr>
+              <w:jc w:val="both"/>
+            </w:pPr>
+            <w:r>
+              <w:t>First Line      [ 1  ,2  , 3  , A ]</w:t>
+            </w:r>
+          </w:p>
+          <w:p>
+            <w:pPr>
+              <w:pStyle w:val="ListParagraph"/>
+              <w:numPr>
+                <w:ilvl w:val="0"/>
+                <w:numId w:val="2"/>
+              </w:numPr>
+              <w:jc w:val="both"/>
+            </w:pPr>
+            <w:r>
+              <w:t>Second Line [ 4  , 5  , 6  , B ]</w:t>
+            </w:r>
+          </w:p>
+          <w:p>
+            <w:pPr>
+              <w:pStyle w:val="ListParagraph"/>
+              <w:numPr>
+                <w:ilvl w:val="0"/>
+                <w:numId w:val="2"/>
+              </w:numPr>
+              <w:jc w:val="both"/>
+            </w:pPr>
+            <w:r>
+              <w:t>Third Line     [ 7  , 8  , 9  , C ]</w:t>
+            </w:r>
+          </w:p>
+          <w:p>
+            <w:pPr>
+              <w:pStyle w:val="ListParagraph"/>
+              <w:numPr>
+                <w:ilvl w:val="0"/>
+                <w:numId w:val="2"/>
+              </w:numPr>
+              <w:jc w:val="both"/>
+            </w:pPr>
+            <w:r>
+              <w:t xml:space="preserve">Fourth Line  [ *  , 0  , #  , D ] </w:t>
+            </w:r>
+          </w:p>
+          <w:p>
+            <w:pPr>
+              <w:jc w:val="both"/>
+            </w:pPr>
+            <w:r>
+              <w:t xml:space="preserve">      </w:t>
+            </w:r>
+            <w:r>
+              <w:t>Where ‘A’ represents ‘+’</w:t>
+            </w:r>
+            <w:r>
+              <w:t xml:space="preserve"> P</w:t>
+            </w:r>
+            <w:r>
+              <w:t xml:space="preserve">lus sign </w:t>
+            </w:r>
+            <w:r>
+              <w:t>.</w:t>
+            </w:r>
+          </w:p>
+          <w:p>
+            <w:pPr>
+              <w:jc w:val="both"/>
+            </w:pPr>
+            <w:r>
+              <w:t xml:space="preserve">             ‘B’ represents ‘-’ </w:t>
+            </w:r>
+            <w:r>
+              <w:t>S</w:t>
+            </w:r>
+            <w:r>
+              <w:t>ubtract sign</w:t>
+            </w:r>
+            <w:r>
+              <w:t>.</w:t>
+            </w:r>
+          </w:p>
+          <w:p>
+            <w:pPr>
+              <w:jc w:val="both"/>
+            </w:pPr>
+            <w:r>
+              <w:t xml:space="preserve">             ‘C’ represents ‘*’ Multiply sign</w:t>
+            </w:r>
+            <w:r>
+              <w:t>.</w:t>
+            </w:r>
+          </w:p>
+          <w:p>
+            <w:pPr>
+              <w:jc w:val="both"/>
+            </w:pPr>
+            <w:r>
+              <w:t xml:space="preserve">             ‘D’ represents ‘</w:t>
+            </w:r>
+            <w:r>
+              <w:t>/</w:t>
+            </w:r>
+            <w:r>
+              <w:t>’</w:t>
+            </w:r>
+            <w:r>
+              <w:t xml:space="preserve"> Divide</w:t>
+            </w:r>
+            <w:r>
+              <w:t xml:space="preserve"> sign</w:t>
+            </w:r>
+            <w:r>
+              <w:t>.</w:t>
+            </w:r>
+          </w:p>
+          <w:p>
+            <w:pPr>
+              <w:jc w:val="both"/>
+            </w:pPr>
+            <w:r>
+              <w:t xml:space="preserve">             ‘#’  represents ‘.’ Decimal point.</w:t>
+            </w:r>
+          </w:p>
+          <w:p>
+            <w:pPr>
+              <w:jc w:val="both"/>
+            </w:pPr>
+            <w:r>
+              <w:t xml:space="preserve">             ‘*’  represents ‘clear’. </w:t>
             </w:r>
           </w:p>
         </w:tc>
@@ -2241,6 +2478,7 @@
               <w:rPr>
                 <w:sz w:val="28"/>
               </w:rPr>
+              <w:lastRenderedPageBreak/>
               <w:t xml:space="preserve">Tactile switch </w:t>
             </w:r>
           </w:p>
@@ -2323,7 +2561,6 @@
         <w:rPr>
           <w:noProof/>
         </w:rPr>
-        <w:lastRenderedPageBreak/>
         <w:drawing>
           <wp:inline distT="0" distB="0" distL="0" distR="0" wp14:anchorId="06995284" wp14:editId="42FF4880">
             <wp:extent cx="7086600" cy="3474720"/>
@@ -3376,7 +3613,7 @@
           <w:rPr>
             <w:noProof/>
           </w:rPr>
-          <w:t>8</w:t>
+          <w:t>2</w:t>
         </w:r>
         <w:r>
           <w:rPr>
@@ -5348,7 +5585,7 @@
 </file>
 
 <file path=customXml/itemProps1.xml><?xml version="1.0" encoding="utf-8"?>
-<ds:datastoreItem xmlns:ds="http://schemas.openxmlformats.org/officeDocument/2006/customXml" ds:itemID="{E9B2CDBE-5236-47F9-9D4C-20773D0E1EDE}">
+<ds:datastoreItem xmlns:ds="http://schemas.openxmlformats.org/officeDocument/2006/customXml" ds:itemID="{FC6EA242-A7C4-4046-8589-984B3C6DC80E}">
   <ds:schemaRefs>
     <ds:schemaRef ds:uri="http://schemas.openxmlformats.org/officeDocument/2006/bibliography"/>
   </ds:schemaRefs>

</xml_diff>

<commit_message>
update HSI document with 1.3 version
</commit_message>
<xml_diff>
--- a/Input documents/HSI.docx
+++ b/Input documents/HSI.docx
@@ -111,7 +111,7 @@
           <w:sz w:val="36"/>
           <w:szCs w:val="36"/>
         </w:rPr>
-        <w:t>Version 1.2</w:t>
+        <w:t>Version 1.3</w:t>
       </w:r>
     </w:p>
     <w:p>
@@ -480,11 +480,33 @@
             </w:tcBorders>
           </w:tcPr>
           <w:p>
-            <w:r>
-              <w:rPr>
-                <w:sz w:val="28"/>
-              </w:rPr>
-              <w:t xml:space="preserve">Esraa Awad </w:t>
+            <w:proofErr w:type="spellStart"/>
+            <w:r>
+              <w:rPr>
+                <w:sz w:val="28"/>
+              </w:rPr>
+              <w:t>Esraa</w:t>
+            </w:r>
+            <w:proofErr w:type="spellEnd"/>
+            <w:r>
+              <w:rPr>
+                <w:sz w:val="28"/>
+              </w:rPr>
+              <w:t xml:space="preserve"> </w:t>
+            </w:r>
+            <w:proofErr w:type="spellStart"/>
+            <w:r>
+              <w:rPr>
+                <w:sz w:val="28"/>
+              </w:rPr>
+              <w:t>Awad</w:t>
+            </w:r>
+            <w:proofErr w:type="spellEnd"/>
+            <w:r>
+              <w:rPr>
+                <w:sz w:val="28"/>
+              </w:rPr>
+              <w:t xml:space="preserve"> </w:t>
             </w:r>
           </w:p>
         </w:tc>
@@ -596,11 +618,33 @@
             </w:tcBorders>
           </w:tcPr>
           <w:p>
-            <w:r>
-              <w:rPr>
-                <w:sz w:val="28"/>
-              </w:rPr>
-              <w:t xml:space="preserve">Esraa Awad </w:t>
+            <w:proofErr w:type="spellStart"/>
+            <w:r>
+              <w:rPr>
+                <w:sz w:val="28"/>
+              </w:rPr>
+              <w:t>Esraa</w:t>
+            </w:r>
+            <w:proofErr w:type="spellEnd"/>
+            <w:r>
+              <w:rPr>
+                <w:sz w:val="28"/>
+              </w:rPr>
+              <w:t xml:space="preserve"> </w:t>
+            </w:r>
+            <w:proofErr w:type="spellStart"/>
+            <w:r>
+              <w:rPr>
+                <w:sz w:val="28"/>
+              </w:rPr>
+              <w:t>Awad</w:t>
+            </w:r>
+            <w:proofErr w:type="spellEnd"/>
+            <w:r>
+              <w:rPr>
+                <w:sz w:val="28"/>
+              </w:rPr>
+              <w:t xml:space="preserve"> </w:t>
             </w:r>
           </w:p>
         </w:tc>
@@ -794,17 +838,33 @@
             </w:tcBorders>
           </w:tcPr>
           <w:p>
-            <w:r>
-              <w:rPr>
-                <w:sz w:val="28"/>
-              </w:rPr>
-              <w:t xml:space="preserve">Esraa </w:t>
-            </w:r>
-            <w:r>
-              <w:rPr>
-                <w:sz w:val="28"/>
-              </w:rPr>
-              <w:t xml:space="preserve">Awad </w:t>
+            <w:proofErr w:type="spellStart"/>
+            <w:r>
+              <w:rPr>
+                <w:sz w:val="28"/>
+              </w:rPr>
+              <w:t>Esraa</w:t>
+            </w:r>
+            <w:proofErr w:type="spellEnd"/>
+            <w:r>
+              <w:rPr>
+                <w:sz w:val="28"/>
+              </w:rPr>
+              <w:t xml:space="preserve"> </w:t>
+            </w:r>
+            <w:proofErr w:type="spellStart"/>
+            <w:r>
+              <w:rPr>
+                <w:sz w:val="28"/>
+              </w:rPr>
+              <w:t>Awad</w:t>
+            </w:r>
+            <w:proofErr w:type="spellEnd"/>
+            <w:r>
+              <w:rPr>
+                <w:sz w:val="28"/>
+              </w:rPr>
+              <w:t xml:space="preserve"> </w:t>
             </w:r>
           </w:p>
           <w:p/>
@@ -1059,8 +1119,6 @@
               </w:rPr>
               <w:t>.</w:t>
             </w:r>
-            <w:bookmarkStart w:id="0" w:name="_GoBack"/>
-            <w:bookmarkEnd w:id="0"/>
           </w:p>
         </w:tc>
         <w:tc>
@@ -1872,14 +1930,14 @@
         <w:pStyle w:val="Heading1"/>
         <w:ind w:left="87"/>
       </w:pPr>
-      <w:bookmarkStart w:id="1" w:name="_Toc31759417"/>
-      <w:bookmarkStart w:id="2" w:name="_Toc31887935"/>
+      <w:bookmarkStart w:id="0" w:name="_Toc31759417"/>
+      <w:bookmarkStart w:id="1" w:name="_Toc31887935"/>
       <w:r>
         <w:lastRenderedPageBreak/>
         <w:t>1- Hardware Description</w:t>
       </w:r>
+      <w:bookmarkEnd w:id="0"/>
       <w:bookmarkEnd w:id="1"/>
-      <w:bookmarkEnd w:id="2"/>
       <w:r>
         <w:t xml:space="preserve"> </w:t>
       </w:r>
@@ -2103,7 +2161,21 @@
               <w:rPr>
                 <w:sz w:val="28"/>
               </w:rPr>
-              <w:t xml:space="preserve">LCD Mode: STN Positive Transflective </w:t>
+              <w:t xml:space="preserve">LCD Mode: STN Positive </w:t>
+            </w:r>
+            <w:r>
+              <w:rPr>
+                <w:sz w:val="28"/>
+              </w:rPr>
+              <w:t>Trans reflective</w:t>
+            </w:r>
+            <w:bookmarkStart w:id="2" w:name="_GoBack"/>
+            <w:bookmarkEnd w:id="2"/>
+            <w:r>
+              <w:rPr>
+                <w:sz w:val="28"/>
+              </w:rPr>
+              <w:t xml:space="preserve"> </w:t>
             </w:r>
           </w:p>
           <w:p>
@@ -2222,8 +2294,16 @@
               <w:rPr>
                 <w:sz w:val="28"/>
               </w:rPr>
-              <w:t>-&gt;Keypad layout :</w:t>
-            </w:r>
+              <w:t xml:space="preserve">-&gt;Keypad </w:t>
+            </w:r>
+            <w:proofErr w:type="gramStart"/>
+            <w:r>
+              <w:rPr>
+                <w:sz w:val="28"/>
+              </w:rPr>
+              <w:t>layout :</w:t>
+            </w:r>
+            <w:proofErr w:type="gramEnd"/>
           </w:p>
           <w:p>
             <w:pPr>
@@ -2235,7 +2315,15 @@
               <w:jc w:val="both"/>
             </w:pPr>
             <w:r>
-              <w:t>First Line      [ 1  ,2  , 3  , A ]</w:t>
+              <w:t xml:space="preserve">First Line   </w:t>
+            </w:r>
+            <w:proofErr w:type="gramStart"/>
+            <w:r>
+              <w:t xml:space="preserve">   [</w:t>
+            </w:r>
+            <w:proofErr w:type="gramEnd"/>
+            <w:r>
+              <w:t xml:space="preserve"> 1  ,2  , 3  , A ]</w:t>
             </w:r>
           </w:p>
           <w:p>
@@ -2248,7 +2336,15 @@
               <w:jc w:val="both"/>
             </w:pPr>
             <w:r>
-              <w:t>Second Line [ 4  , 5  , 6  , B ]</w:t>
+              <w:t xml:space="preserve">Second Line [ </w:t>
+            </w:r>
+            <w:proofErr w:type="gramStart"/>
+            <w:r>
+              <w:t>4  ,</w:t>
+            </w:r>
+            <w:proofErr w:type="gramEnd"/>
+            <w:r>
+              <w:t xml:space="preserve"> 5  , 6  , B ]</w:t>
             </w:r>
           </w:p>
           <w:p>
@@ -2261,7 +2357,15 @@
               <w:jc w:val="both"/>
             </w:pPr>
             <w:r>
-              <w:t>Third Line     [ 7  , 8  , 9  , C ]</w:t>
+              <w:t xml:space="preserve">Third Line  </w:t>
+            </w:r>
+            <w:proofErr w:type="gramStart"/>
+            <w:r>
+              <w:t xml:space="preserve">   [</w:t>
+            </w:r>
+            <w:proofErr w:type="gramEnd"/>
+            <w:r>
+              <w:t xml:space="preserve"> 7  , 8  , 9  , C ]</w:t>
             </w:r>
           </w:p>
           <w:p>
@@ -2274,7 +2378,15 @@
               <w:jc w:val="both"/>
             </w:pPr>
             <w:r>
-              <w:t xml:space="preserve">Fourth Line  [ *  , 0  , #  , D ] </w:t>
+              <w:t xml:space="preserve">Fourth </w:t>
+            </w:r>
+            <w:proofErr w:type="gramStart"/>
+            <w:r>
+              <w:t>Line  [</w:t>
+            </w:r>
+            <w:proofErr w:type="gramEnd"/>
+            <w:r>
+              <w:t xml:space="preserve"> *  , 0  , #  , D ] </w:t>
             </w:r>
           </w:p>
           <w:p>
@@ -2291,11 +2403,16 @@
               <w:t xml:space="preserve"> P</w:t>
             </w:r>
             <w:r>
-              <w:t xml:space="preserve">lus sign </w:t>
+              <w:t xml:space="preserve">lus </w:t>
+            </w:r>
+            <w:proofErr w:type="gramStart"/>
+            <w:r>
+              <w:t xml:space="preserve">sign </w:t>
             </w:r>
             <w:r>
               <w:t>.</w:t>
             </w:r>
+            <w:proofErr w:type="gramEnd"/>
           </w:p>
           <w:p>
             <w:pPr>
@@ -2353,7 +2470,15 @@
               <w:jc w:val="both"/>
             </w:pPr>
             <w:r>
-              <w:t xml:space="preserve">             ‘#’  represents ‘.’ Decimal point.</w:t>
+              <w:t xml:space="preserve">             ‘#</w:t>
+            </w:r>
+            <w:proofErr w:type="gramStart"/>
+            <w:r>
+              <w:t>’  represents</w:t>
+            </w:r>
+            <w:proofErr w:type="gramEnd"/>
+            <w:r>
+              <w:t xml:space="preserve"> ‘.’ Decimal point.</w:t>
             </w:r>
           </w:p>
           <w:p>
@@ -2361,7 +2486,15 @@
               <w:jc w:val="both"/>
             </w:pPr>
             <w:r>
-              <w:t xml:space="preserve">             ‘*’  represents ‘clear’. </w:t>
+              <w:t xml:space="preserve">             ‘*</w:t>
+            </w:r>
+            <w:proofErr w:type="gramStart"/>
+            <w:r>
+              <w:t>’  represents</w:t>
+            </w:r>
+            <w:proofErr w:type="gramEnd"/>
+            <w:r>
+              <w:t xml:space="preserve"> ‘clear’. </w:t>
             </w:r>
           </w:p>
         </w:tc>
@@ -2521,7 +2654,25 @@
                 <w:color w:val="222222"/>
                 <w:sz w:val="28"/>
               </w:rPr>
-              <w:t xml:space="preserve"> off has 2 pins one for gnd and other for volt.</w:t>
+              <w:t xml:space="preserve"> off has 2 pins one for </w:t>
+            </w:r>
+            <w:proofErr w:type="spellStart"/>
+            <w:r>
+              <w:rPr>
+                <w:rFonts w:asciiTheme="minorHAnsi" w:eastAsia="Arial" w:hAnsiTheme="minorHAnsi" w:cstheme="minorHAnsi"/>
+                <w:color w:val="222222"/>
+                <w:sz w:val="28"/>
+              </w:rPr>
+              <w:t>gnd</w:t>
+            </w:r>
+            <w:proofErr w:type="spellEnd"/>
+            <w:r>
+              <w:rPr>
+                <w:rFonts w:asciiTheme="minorHAnsi" w:eastAsia="Arial" w:hAnsiTheme="minorHAnsi" w:cstheme="minorHAnsi"/>
+                <w:color w:val="222222"/>
+                <w:sz w:val="28"/>
+              </w:rPr>
+              <w:t xml:space="preserve"> and other for volt.</w:t>
             </w:r>
             <w:r>
               <w:rPr>
@@ -2617,14 +2768,27 @@
       <w:r>
         <w:t xml:space="preserve">Figure </w:t>
       </w:r>
-      <w:fldSimple w:instr=" SEQ Figure \* ARABIC ">
-        <w:r>
-          <w:rPr>
-            <w:noProof/>
-          </w:rPr>
-          <w:t>1</w:t>
-        </w:r>
-      </w:fldSimple>
+      <w:r>
+        <w:fldChar w:fldCharType="begin"/>
+      </w:r>
+      <w:r>
+        <w:instrText xml:space="preserve"> SEQ Figure \* ARABIC </w:instrText>
+      </w:r>
+      <w:r>
+        <w:fldChar w:fldCharType="separate"/>
+      </w:r>
+      <w:r>
+        <w:rPr>
+          <w:noProof/>
+        </w:rPr>
+        <w:t>1</w:t>
+      </w:r>
+      <w:r>
+        <w:rPr>
+          <w:noProof/>
+        </w:rPr>
+        <w:fldChar w:fldCharType="end"/>
+      </w:r>
       <w:r>
         <w:t xml:space="preserve"> </w:t>
       </w:r>
@@ -3613,7 +3777,7 @@
           <w:rPr>
             <w:noProof/>
           </w:rPr>
-          <w:t>2</w:t>
+          <w:t>8</w:t>
         </w:r>
         <w:r>
           <w:rPr>
@@ -3721,7 +3885,7 @@
             <w:sz w:val="28"/>
             <w:szCs w:val="28"/>
           </w:rPr>
-          <w:t>Version 1.2</w:t>
+          <w:t>Version 1.3</w:t>
         </w:r>
       </w:p>
       <w:p>
@@ -5585,7 +5749,7 @@
 </file>
 
 <file path=customXml/itemProps1.xml><?xml version="1.0" encoding="utf-8"?>
-<ds:datastoreItem xmlns:ds="http://schemas.openxmlformats.org/officeDocument/2006/customXml" ds:itemID="{FC6EA242-A7C4-4046-8589-984B3C6DC80E}">
+<ds:datastoreItem xmlns:ds="http://schemas.openxmlformats.org/officeDocument/2006/customXml" ds:itemID="{EF40C820-B202-4C28-BF44-684306AC9704}">
   <ds:schemaRefs>
     <ds:schemaRef ds:uri="http://schemas.openxmlformats.org/officeDocument/2006/bibliography"/>
   </ds:schemaRefs>

</xml_diff>

<commit_message>
Hsi update keypad Hardware Description and the document change history table  (#15)
* update History Change Table

* Update in HSI Keypad Hardware Description

*  update HSI document with 1.3 version
</commit_message>
<xml_diff>
--- a/Input documents/HSI.docx
+++ b/Input documents/HSI.docx
@@ -111,7 +111,7 @@
           <w:sz w:val="36"/>
           <w:szCs w:val="36"/>
         </w:rPr>
-        <w:t>Version 1.2</w:t>
+        <w:t>Version 1.3</w:t>
       </w:r>
     </w:p>
     <w:p>
@@ -724,7 +724,6 @@
                 <w:numId w:val="3"/>
               </w:numPr>
               <w:ind w:right="61"/>
-              <w:jc w:val="both"/>
               <w:rPr>
                 <w:rFonts w:cstheme="minorHAnsi"/>
                 <w:sz w:val="28"/>
@@ -867,8 +866,15 @@
               </w:rPr>
               <w:t xml:space="preserve"> </w:t>
             </w:r>
-            <w:bookmarkStart w:id="0" w:name="_GoBack"/>
-            <w:bookmarkEnd w:id="0"/>
+          </w:p>
+          <w:p/>
+          <w:p/>
+          <w:p/>
+          <w:p/>
+          <w:p>
+            <w:pPr>
+              <w:jc w:val="center"/>
+            </w:pPr>
           </w:p>
         </w:tc>
         <w:tc>
@@ -998,6 +1004,139 @@
           <w:p>
             <w:pPr>
               <w:ind w:left="1"/>
+            </w:pPr>
+            <w:r>
+              <w:rPr>
+                <w:sz w:val="28"/>
+              </w:rPr>
+              <w:t>Proposed</w:t>
+            </w:r>
+          </w:p>
+        </w:tc>
+      </w:tr>
+      <w:tr>
+        <w:trPr>
+          <w:trHeight w:val="1037"/>
+        </w:trPr>
+        <w:tc>
+          <w:tcPr>
+            <w:tcW w:w="1157" w:type="dxa"/>
+            <w:tcBorders>
+              <w:top w:val="single" w:sz="4" w:space="0" w:color="000000"/>
+              <w:left w:val="single" w:sz="4" w:space="0" w:color="000000"/>
+              <w:bottom w:val="single" w:sz="4" w:space="0" w:color="000000"/>
+              <w:right w:val="single" w:sz="4" w:space="0" w:color="000000"/>
+            </w:tcBorders>
+          </w:tcPr>
+          <w:p>
+            <w:pPr>
+              <w:pStyle w:val="ListParagraph"/>
+              <w:numPr>
+                <w:ilvl w:val="1"/>
+                <w:numId w:val="8"/>
+              </w:numPr>
+            </w:pPr>
+          </w:p>
+        </w:tc>
+        <w:tc>
+          <w:tcPr>
+            <w:tcW w:w="2340" w:type="dxa"/>
+            <w:tcBorders>
+              <w:top w:val="single" w:sz="4" w:space="0" w:color="000000"/>
+              <w:left w:val="single" w:sz="4" w:space="0" w:color="000000"/>
+              <w:bottom w:val="single" w:sz="4" w:space="0" w:color="000000"/>
+              <w:right w:val="single" w:sz="4" w:space="0" w:color="000000"/>
+            </w:tcBorders>
+          </w:tcPr>
+          <w:p>
+            <w:pPr>
+              <w:rPr>
+                <w:sz w:val="28"/>
+              </w:rPr>
+            </w:pPr>
+            <w:r>
+              <w:rPr>
+                <w:sz w:val="28"/>
+              </w:rPr>
+              <w:t xml:space="preserve">Nada Mohamed </w:t>
+            </w:r>
+          </w:p>
+        </w:tc>
+        <w:tc>
+          <w:tcPr>
+            <w:tcW w:w="1530" w:type="dxa"/>
+            <w:tcBorders>
+              <w:top w:val="single" w:sz="4" w:space="0" w:color="000000"/>
+              <w:left w:val="single" w:sz="4" w:space="0" w:color="000000"/>
+              <w:bottom w:val="single" w:sz="4" w:space="0" w:color="000000"/>
+              <w:right w:val="single" w:sz="4" w:space="0" w:color="000000"/>
+            </w:tcBorders>
+          </w:tcPr>
+          <w:p>
+            <w:pPr>
+              <w:rPr>
+                <w:sz w:val="28"/>
+              </w:rPr>
+            </w:pPr>
+            <w:r>
+              <w:rPr>
+                <w:sz w:val="28"/>
+              </w:rPr>
+              <w:t>8/2/2020</w:t>
+            </w:r>
+          </w:p>
+        </w:tc>
+        <w:tc>
+          <w:tcPr>
+            <w:tcW w:w="4320" w:type="dxa"/>
+            <w:tcBorders>
+              <w:top w:val="single" w:sz="4" w:space="0" w:color="000000"/>
+              <w:left w:val="single" w:sz="4" w:space="0" w:color="000000"/>
+              <w:bottom w:val="single" w:sz="4" w:space="0" w:color="000000"/>
+              <w:right w:val="single" w:sz="4" w:space="0" w:color="000000"/>
+            </w:tcBorders>
+          </w:tcPr>
+          <w:p>
+            <w:pPr>
+              <w:pStyle w:val="ListParagraph"/>
+              <w:numPr>
+                <w:ilvl w:val="0"/>
+                <w:numId w:val="2"/>
+              </w:numPr>
+              <w:rPr>
+                <w:sz w:val="28"/>
+              </w:rPr>
+            </w:pPr>
+            <w:r>
+              <w:rPr>
+                <w:sz w:val="28"/>
+              </w:rPr>
+              <w:t>Update in Keypad Hardware Description</w:t>
+            </w:r>
+            <w:r>
+              <w:rPr>
+                <w:sz w:val="28"/>
+              </w:rPr>
+              <w:t>.</w:t>
+            </w:r>
+          </w:p>
+        </w:tc>
+        <w:tc>
+          <w:tcPr>
+            <w:tcW w:w="1805" w:type="dxa"/>
+            <w:tcBorders>
+              <w:top w:val="single" w:sz="4" w:space="0" w:color="000000"/>
+              <w:left w:val="single" w:sz="4" w:space="0" w:color="000000"/>
+              <w:bottom w:val="single" w:sz="4" w:space="0" w:color="000000"/>
+              <w:right w:val="single" w:sz="4" w:space="0" w:color="000000"/>
+            </w:tcBorders>
+          </w:tcPr>
+          <w:p>
+            <w:pPr>
+              <w:ind w:left="1"/>
+              <w:rPr>
+                <w:sz w:val="28"/>
+              </w:rPr>
             </w:pPr>
             <w:r>
               <w:rPr>
@@ -1791,14 +1930,14 @@
         <w:pStyle w:val="Heading1"/>
         <w:ind w:left="87"/>
       </w:pPr>
-      <w:bookmarkStart w:id="1" w:name="_Toc31759417"/>
-      <w:bookmarkStart w:id="2" w:name="_Toc31887935"/>
+      <w:bookmarkStart w:id="0" w:name="_Toc31759417"/>
+      <w:bookmarkStart w:id="1" w:name="_Toc31887935"/>
       <w:r>
         <w:lastRenderedPageBreak/>
         <w:t>1- Hardware Description</w:t>
       </w:r>
+      <w:bookmarkEnd w:id="0"/>
       <w:bookmarkEnd w:id="1"/>
-      <w:bookmarkEnd w:id="2"/>
       <w:r>
         <w:t xml:space="preserve"> </w:t>
       </w:r>
@@ -2022,7 +2161,21 @@
               <w:rPr>
                 <w:sz w:val="28"/>
               </w:rPr>
-              <w:t xml:space="preserve">LCD Mode: STN Positive Transflective </w:t>
+              <w:t xml:space="preserve">LCD Mode: STN Positive </w:t>
+            </w:r>
+            <w:r>
+              <w:rPr>
+                <w:sz w:val="28"/>
+              </w:rPr>
+              <w:t>Trans reflective</w:t>
+            </w:r>
+            <w:bookmarkStart w:id="2" w:name="_GoBack"/>
+            <w:bookmarkEnd w:id="2"/>
+            <w:r>
+              <w:rPr>
+                <w:sz w:val="28"/>
+              </w:rPr>
+              <w:t xml:space="preserve"> </w:t>
             </w:r>
           </w:p>
           <w:p>
@@ -2119,12 +2272,229 @@
           <w:p>
             <w:pPr>
               <w:jc w:val="both"/>
+              <w:rPr>
+                <w:sz w:val="28"/>
+              </w:rPr>
             </w:pPr>
             <w:r>
               <w:rPr>
                 <w:sz w:val="28"/>
               </w:rPr>
               <w:t xml:space="preserve">8 pins are driven out from 16 buttons present in the module. </w:t>
+            </w:r>
+          </w:p>
+          <w:p>
+            <w:pPr>
+              <w:jc w:val="both"/>
+              <w:rPr>
+                <w:sz w:val="28"/>
+              </w:rPr>
+            </w:pPr>
+            <w:r>
+              <w:rPr>
+                <w:sz w:val="28"/>
+              </w:rPr>
+              <w:t xml:space="preserve">-&gt;Keypad </w:t>
+            </w:r>
+            <w:proofErr w:type="gramStart"/>
+            <w:r>
+              <w:rPr>
+                <w:sz w:val="28"/>
+              </w:rPr>
+              <w:t>layout :</w:t>
+            </w:r>
+            <w:proofErr w:type="gramEnd"/>
+          </w:p>
+          <w:p>
+            <w:pPr>
+              <w:pStyle w:val="ListParagraph"/>
+              <w:numPr>
+                <w:ilvl w:val="0"/>
+                <w:numId w:val="2"/>
+              </w:numPr>
+              <w:jc w:val="both"/>
+            </w:pPr>
+            <w:r>
+              <w:t xml:space="preserve">First Line   </w:t>
+            </w:r>
+            <w:proofErr w:type="gramStart"/>
+            <w:r>
+              <w:t xml:space="preserve">   [</w:t>
+            </w:r>
+            <w:proofErr w:type="gramEnd"/>
+            <w:r>
+              <w:t xml:space="preserve"> 1  ,2  , 3  , A ]</w:t>
+            </w:r>
+          </w:p>
+          <w:p>
+            <w:pPr>
+              <w:pStyle w:val="ListParagraph"/>
+              <w:numPr>
+                <w:ilvl w:val="0"/>
+                <w:numId w:val="2"/>
+              </w:numPr>
+              <w:jc w:val="both"/>
+            </w:pPr>
+            <w:r>
+              <w:t xml:space="preserve">Second Line [ </w:t>
+            </w:r>
+            <w:proofErr w:type="gramStart"/>
+            <w:r>
+              <w:t>4  ,</w:t>
+            </w:r>
+            <w:proofErr w:type="gramEnd"/>
+            <w:r>
+              <w:t xml:space="preserve"> 5  , 6  , B ]</w:t>
+            </w:r>
+          </w:p>
+          <w:p>
+            <w:pPr>
+              <w:pStyle w:val="ListParagraph"/>
+              <w:numPr>
+                <w:ilvl w:val="0"/>
+                <w:numId w:val="2"/>
+              </w:numPr>
+              <w:jc w:val="both"/>
+            </w:pPr>
+            <w:r>
+              <w:t xml:space="preserve">Third Line  </w:t>
+            </w:r>
+            <w:proofErr w:type="gramStart"/>
+            <w:r>
+              <w:t xml:space="preserve">   [</w:t>
+            </w:r>
+            <w:proofErr w:type="gramEnd"/>
+            <w:r>
+              <w:t xml:space="preserve"> 7  , 8  , 9  , C ]</w:t>
+            </w:r>
+          </w:p>
+          <w:p>
+            <w:pPr>
+              <w:pStyle w:val="ListParagraph"/>
+              <w:numPr>
+                <w:ilvl w:val="0"/>
+                <w:numId w:val="2"/>
+              </w:numPr>
+              <w:jc w:val="both"/>
+            </w:pPr>
+            <w:r>
+              <w:t xml:space="preserve">Fourth </w:t>
+            </w:r>
+            <w:proofErr w:type="gramStart"/>
+            <w:r>
+              <w:t>Line  [</w:t>
+            </w:r>
+            <w:proofErr w:type="gramEnd"/>
+            <w:r>
+              <w:t xml:space="preserve"> *  , 0  , #  , D ] </w:t>
+            </w:r>
+          </w:p>
+          <w:p>
+            <w:pPr>
+              <w:jc w:val="both"/>
+            </w:pPr>
+            <w:r>
+              <w:t xml:space="preserve">      </w:t>
+            </w:r>
+            <w:r>
+              <w:t>Where ‘A’ represents ‘+’</w:t>
+            </w:r>
+            <w:r>
+              <w:t xml:space="preserve"> P</w:t>
+            </w:r>
+            <w:r>
+              <w:t xml:space="preserve">lus </w:t>
+            </w:r>
+            <w:proofErr w:type="gramStart"/>
+            <w:r>
+              <w:t xml:space="preserve">sign </w:t>
+            </w:r>
+            <w:r>
+              <w:t>.</w:t>
+            </w:r>
+            <w:proofErr w:type="gramEnd"/>
+          </w:p>
+          <w:p>
+            <w:pPr>
+              <w:jc w:val="both"/>
+            </w:pPr>
+            <w:r>
+              <w:t xml:space="preserve">             ‘B’ represents ‘-’ </w:t>
+            </w:r>
+            <w:r>
+              <w:t>S</w:t>
+            </w:r>
+            <w:r>
+              <w:t>ubtract sign</w:t>
+            </w:r>
+            <w:r>
+              <w:t>.</w:t>
+            </w:r>
+          </w:p>
+          <w:p>
+            <w:pPr>
+              <w:jc w:val="both"/>
+            </w:pPr>
+            <w:r>
+              <w:t xml:space="preserve">             ‘C’ represents ‘*’ Multiply sign</w:t>
+            </w:r>
+            <w:r>
+              <w:t>.</w:t>
+            </w:r>
+          </w:p>
+          <w:p>
+            <w:pPr>
+              <w:jc w:val="both"/>
+            </w:pPr>
+            <w:r>
+              <w:t xml:space="preserve">             ‘D’ represents ‘</w:t>
+            </w:r>
+            <w:r>
+              <w:t>/</w:t>
+            </w:r>
+            <w:r>
+              <w:t>’</w:t>
+            </w:r>
+            <w:r>
+              <w:t xml:space="preserve"> Divide</w:t>
+            </w:r>
+            <w:r>
+              <w:t xml:space="preserve"> sign</w:t>
+            </w:r>
+            <w:r>
+              <w:t>.</w:t>
+            </w:r>
+          </w:p>
+          <w:p>
+            <w:pPr>
+              <w:jc w:val="both"/>
+            </w:pPr>
+            <w:r>
+              <w:t xml:space="preserve">             ‘#</w:t>
+            </w:r>
+            <w:proofErr w:type="gramStart"/>
+            <w:r>
+              <w:t>’  represents</w:t>
+            </w:r>
+            <w:proofErr w:type="gramEnd"/>
+            <w:r>
+              <w:t xml:space="preserve"> ‘.’ Decimal point.</w:t>
+            </w:r>
+          </w:p>
+          <w:p>
+            <w:pPr>
+              <w:jc w:val="both"/>
+            </w:pPr>
+            <w:r>
+              <w:t xml:space="preserve">             ‘*</w:t>
+            </w:r>
+            <w:proofErr w:type="gramStart"/>
+            <w:r>
+              <w:t>’  represents</w:t>
+            </w:r>
+            <w:proofErr w:type="gramEnd"/>
+            <w:r>
+              <w:t xml:space="preserve"> ‘clear’. </w:t>
             </w:r>
           </w:p>
         </w:tc>
@@ -2241,6 +2611,7 @@
               <w:rPr>
                 <w:sz w:val="28"/>
               </w:rPr>
+              <w:lastRenderedPageBreak/>
               <w:t xml:space="preserve">Tactile switch </w:t>
             </w:r>
           </w:p>
@@ -2283,7 +2654,25 @@
                 <w:color w:val="222222"/>
                 <w:sz w:val="28"/>
               </w:rPr>
-              <w:t xml:space="preserve"> off has 2 pins one for gnd and other for volt.</w:t>
+              <w:t xml:space="preserve"> off has 2 pins one for </w:t>
+            </w:r>
+            <w:proofErr w:type="spellStart"/>
+            <w:r>
+              <w:rPr>
+                <w:rFonts w:asciiTheme="minorHAnsi" w:eastAsia="Arial" w:hAnsiTheme="minorHAnsi" w:cstheme="minorHAnsi"/>
+                <w:color w:val="222222"/>
+                <w:sz w:val="28"/>
+              </w:rPr>
+              <w:t>gnd</w:t>
+            </w:r>
+            <w:proofErr w:type="spellEnd"/>
+            <w:r>
+              <w:rPr>
+                <w:rFonts w:asciiTheme="minorHAnsi" w:eastAsia="Arial" w:hAnsiTheme="minorHAnsi" w:cstheme="minorHAnsi"/>
+                <w:color w:val="222222"/>
+                <w:sz w:val="28"/>
+              </w:rPr>
+              <w:t xml:space="preserve"> and other for volt.</w:t>
             </w:r>
             <w:r>
               <w:rPr>
@@ -2323,7 +2712,6 @@
         <w:rPr>
           <w:noProof/>
         </w:rPr>
-        <w:lastRenderedPageBreak/>
         <w:drawing>
           <wp:inline distT="0" distB="0" distL="0" distR="0" wp14:anchorId="06995284" wp14:editId="42FF4880">
             <wp:extent cx="7086600" cy="3474720"/>
@@ -2380,14 +2768,27 @@
       <w:r>
         <w:t xml:space="preserve">Figure </w:t>
       </w:r>
-      <w:fldSimple w:instr=" SEQ Figure \* ARABIC ">
-        <w:r>
-          <w:rPr>
-            <w:noProof/>
-          </w:rPr>
-          <w:t>1</w:t>
-        </w:r>
-      </w:fldSimple>
+      <w:r>
+        <w:fldChar w:fldCharType="begin"/>
+      </w:r>
+      <w:r>
+        <w:instrText xml:space="preserve"> SEQ Figure \* ARABIC </w:instrText>
+      </w:r>
+      <w:r>
+        <w:fldChar w:fldCharType="separate"/>
+      </w:r>
+      <w:r>
+        <w:rPr>
+          <w:noProof/>
+        </w:rPr>
+        <w:t>1</w:t>
+      </w:r>
+      <w:r>
+        <w:rPr>
+          <w:noProof/>
+        </w:rPr>
+        <w:fldChar w:fldCharType="end"/>
+      </w:r>
       <w:r>
         <w:t xml:space="preserve"> </w:t>
       </w:r>
@@ -3484,7 +3885,7 @@
             <w:sz w:val="28"/>
             <w:szCs w:val="28"/>
           </w:rPr>
-          <w:t>Version 1.2</w:t>
+          <w:t>Version 1.3</w:t>
         </w:r>
       </w:p>
       <w:p>
@@ -5348,7 +5749,7 @@
 </file>
 
 <file path=customXml/itemProps1.xml><?xml version="1.0" encoding="utf-8"?>
-<ds:datastoreItem xmlns:ds="http://schemas.openxmlformats.org/officeDocument/2006/customXml" ds:itemID="{E9B2CDBE-5236-47F9-9D4C-20773D0E1EDE}">
+<ds:datastoreItem xmlns:ds="http://schemas.openxmlformats.org/officeDocument/2006/customXml" ds:itemID="{EF40C820-B202-4C28-BF44-684306AC9704}">
   <ds:schemaRefs>
     <ds:schemaRef ds:uri="http://schemas.openxmlformats.org/officeDocument/2006/bibliography"/>
   </ds:schemaRefs>

</xml_diff>